<commit_message>
Commit de la javadoc. :)
</commit_message>
<xml_diff>
--- a/YouRobot.docx
+++ b/YouRobot.docx
@@ -1856,7 +1856,7 @@
           <w:r>
             <w:fldChar w:fldCharType="separate"/>
           </w:r>
-          <w:hyperlink w:anchor="_Toc310446898" w:history="1">
+          <w:hyperlink w:anchor="_Toc310454315" w:history="1">
             <w:r>
               <w:rPr>
                 <w:rStyle w:val="Lienhypertexte"/>
@@ -1901,7 +1901,7 @@
                 <w:noProof/>
                 <w:webHidden/>
               </w:rPr>
-              <w:instrText xml:space="preserve"> PAGEREF _Toc310446898 \h </w:instrText>
+              <w:instrText xml:space="preserve"> PAGEREF _Toc310454315 \h </w:instrText>
             </w:r>
             <w:r>
               <w:rPr>
@@ -1948,7 +1948,7 @@
               <w:lang w:eastAsia="fr-FR"/>
             </w:rPr>
           </w:pPr>
-          <w:hyperlink w:anchor="_Toc310446899" w:history="1">
+          <w:hyperlink w:anchor="_Toc310454316" w:history="1">
             <w:r>
               <w:rPr>
                 <w:rStyle w:val="Lienhypertexte"/>
@@ -1993,7 +1993,7 @@
                 <w:noProof/>
                 <w:webHidden/>
               </w:rPr>
-              <w:instrText xml:space="preserve"> PAGEREF _Toc310446899 \h </w:instrText>
+              <w:instrText xml:space="preserve"> PAGEREF _Toc310454316 \h </w:instrText>
             </w:r>
             <w:r>
               <w:rPr>
@@ -2040,7 +2040,7 @@
               <w:lang w:eastAsia="fr-FR"/>
             </w:rPr>
           </w:pPr>
-          <w:hyperlink w:anchor="_Toc310446900" w:history="1">
+          <w:hyperlink w:anchor="_Toc310454317" w:history="1">
             <w:r>
               <w:rPr>
                 <w:rStyle w:val="Lienhypertexte"/>
@@ -2085,7 +2085,7 @@
                 <w:noProof/>
                 <w:webHidden/>
               </w:rPr>
-              <w:instrText xml:space="preserve"> PAGEREF _Toc310446900 \h </w:instrText>
+              <w:instrText xml:space="preserve"> PAGEREF _Toc310454317 \h </w:instrText>
             </w:r>
             <w:r>
               <w:rPr>
@@ -2132,7 +2132,7 @@
               <w:lang w:eastAsia="fr-FR"/>
             </w:rPr>
           </w:pPr>
-          <w:hyperlink w:anchor="_Toc310446901" w:history="1">
+          <w:hyperlink w:anchor="_Toc310454318" w:history="1">
             <w:r>
               <w:rPr>
                 <w:rStyle w:val="Lienhypertexte"/>
@@ -2177,7 +2177,7 @@
                 <w:noProof/>
                 <w:webHidden/>
               </w:rPr>
-              <w:instrText xml:space="preserve"> PAGEREF _Toc310446901 \h </w:instrText>
+              <w:instrText xml:space="preserve"> PAGEREF _Toc310454318 \h </w:instrText>
             </w:r>
             <w:r>
               <w:rPr>
@@ -2224,7 +2224,7 @@
               <w:lang w:eastAsia="fr-FR"/>
             </w:rPr>
           </w:pPr>
-          <w:hyperlink w:anchor="_Toc310446902" w:history="1">
+          <w:hyperlink w:anchor="_Toc310454319" w:history="1">
             <w:r>
               <w:rPr>
                 <w:rStyle w:val="Lienhypertexte"/>
@@ -2269,7 +2269,7 @@
                 <w:noProof/>
                 <w:webHidden/>
               </w:rPr>
-              <w:instrText xml:space="preserve"> PAGEREF _Toc310446902 \h </w:instrText>
+              <w:instrText xml:space="preserve"> PAGEREF _Toc310454319 \h </w:instrText>
             </w:r>
             <w:r>
               <w:rPr>
@@ -2316,7 +2316,7 @@
               <w:lang w:eastAsia="fr-FR"/>
             </w:rPr>
           </w:pPr>
-          <w:hyperlink w:anchor="_Toc310446903" w:history="1">
+          <w:hyperlink w:anchor="_Toc310454320" w:history="1">
             <w:r>
               <w:rPr>
                 <w:rStyle w:val="Lienhypertexte"/>
@@ -2361,7 +2361,7 @@
                 <w:noProof/>
                 <w:webHidden/>
               </w:rPr>
-              <w:instrText xml:space="preserve"> PAGEREF _Toc310446903 \h </w:instrText>
+              <w:instrText xml:space="preserve"> PAGEREF _Toc310454320 \h </w:instrText>
             </w:r>
             <w:r>
               <w:rPr>
@@ -2408,7 +2408,7 @@
               <w:lang w:eastAsia="fr-FR"/>
             </w:rPr>
           </w:pPr>
-          <w:hyperlink w:anchor="_Toc310446904" w:history="1">
+          <w:hyperlink w:anchor="_Toc310454321" w:history="1">
             <w:r>
               <w:rPr>
                 <w:rStyle w:val="Lienhypertexte"/>
@@ -2453,7 +2453,7 @@
                 <w:noProof/>
                 <w:webHidden/>
               </w:rPr>
-              <w:instrText xml:space="preserve"> PAGEREF _Toc310446904 \h </w:instrText>
+              <w:instrText xml:space="preserve"> PAGEREF _Toc310454321 \h </w:instrText>
             </w:r>
             <w:r>
               <w:rPr>
@@ -2500,7 +2500,7 @@
               <w:lang w:eastAsia="fr-FR"/>
             </w:rPr>
           </w:pPr>
-          <w:hyperlink w:anchor="_Toc310446905" w:history="1">
+          <w:hyperlink w:anchor="_Toc310454322" w:history="1">
             <w:r>
               <w:rPr>
                 <w:rStyle w:val="Lienhypertexte"/>
@@ -2545,7 +2545,7 @@
                 <w:noProof/>
                 <w:webHidden/>
               </w:rPr>
-              <w:instrText xml:space="preserve"> PAGEREF _Toc310446905 \h </w:instrText>
+              <w:instrText xml:space="preserve"> PAGEREF _Toc310454322 \h </w:instrText>
             </w:r>
             <w:r>
               <w:rPr>
@@ -2592,7 +2592,7 @@
               <w:lang w:eastAsia="fr-FR"/>
             </w:rPr>
           </w:pPr>
-          <w:hyperlink w:anchor="_Toc310446906" w:history="1">
+          <w:hyperlink w:anchor="_Toc310454323" w:history="1">
             <w:r>
               <w:rPr>
                 <w:rStyle w:val="Lienhypertexte"/>
@@ -2637,7 +2637,7 @@
                 <w:noProof/>
                 <w:webHidden/>
               </w:rPr>
-              <w:instrText xml:space="preserve"> PAGEREF _Toc310446906 \h </w:instrText>
+              <w:instrText xml:space="preserve"> PAGEREF _Toc310454323 \h </w:instrText>
             </w:r>
             <w:r>
               <w:rPr>
@@ -2684,7 +2684,7 @@
               <w:lang w:eastAsia="fr-FR"/>
             </w:rPr>
           </w:pPr>
-          <w:hyperlink w:anchor="_Toc310446907" w:history="1">
+          <w:hyperlink w:anchor="_Toc310454324" w:history="1">
             <w:r>
               <w:rPr>
                 <w:rStyle w:val="Lienhypertexte"/>
@@ -2729,7 +2729,7 @@
                 <w:noProof/>
                 <w:webHidden/>
               </w:rPr>
-              <w:instrText xml:space="preserve"> PAGEREF _Toc310446907 \h </w:instrText>
+              <w:instrText xml:space="preserve"> PAGEREF _Toc310454324 \h </w:instrText>
             </w:r>
             <w:r>
               <w:rPr>
@@ -2776,7 +2776,7 @@
               <w:lang w:eastAsia="fr-FR"/>
             </w:rPr>
           </w:pPr>
-          <w:hyperlink w:anchor="_Toc310446908" w:history="1">
+          <w:hyperlink w:anchor="_Toc310454325" w:history="1">
             <w:r>
               <w:rPr>
                 <w:rStyle w:val="Lienhypertexte"/>
@@ -2821,7 +2821,7 @@
                 <w:noProof/>
                 <w:webHidden/>
               </w:rPr>
-              <w:instrText xml:space="preserve"> PAGEREF _Toc310446908 \h </w:instrText>
+              <w:instrText xml:space="preserve"> PAGEREF _Toc310454325 \h </w:instrText>
             </w:r>
             <w:r>
               <w:rPr>
@@ -2868,7 +2868,7 @@
               <w:lang w:eastAsia="fr-FR"/>
             </w:rPr>
           </w:pPr>
-          <w:hyperlink w:anchor="_Toc310446909" w:history="1">
+          <w:hyperlink w:anchor="_Toc310454326" w:history="1">
             <w:r>
               <w:rPr>
                 <w:rStyle w:val="Lienhypertexte"/>
@@ -2913,7 +2913,7 @@
                 <w:noProof/>
                 <w:webHidden/>
               </w:rPr>
-              <w:instrText xml:space="preserve"> PAGEREF _Toc310446909 \h </w:instrText>
+              <w:instrText xml:space="preserve"> PAGEREF _Toc310454326 \h </w:instrText>
             </w:r>
             <w:r>
               <w:rPr>
@@ -2960,7 +2960,7 @@
               <w:lang w:eastAsia="fr-FR"/>
             </w:rPr>
           </w:pPr>
-          <w:hyperlink w:anchor="_Toc310446910" w:history="1">
+          <w:hyperlink w:anchor="_Toc310454327" w:history="1">
             <w:r>
               <w:rPr>
                 <w:rStyle w:val="Lienhypertexte"/>
@@ -3005,7 +3005,7 @@
                 <w:noProof/>
                 <w:webHidden/>
               </w:rPr>
-              <w:instrText xml:space="preserve"> PAGEREF _Toc310446910 \h </w:instrText>
+              <w:instrText xml:space="preserve"> PAGEREF _Toc310454327 \h </w:instrText>
             </w:r>
             <w:r>
               <w:rPr>
@@ -3026,6 +3026,558 @@
                 <w:webHidden/>
               </w:rPr>
               <w:t>8</w:t>
+            </w:r>
+            <w:r>
+              <w:rPr>
+                <w:noProof/>
+                <w:webHidden/>
+              </w:rPr>
+              <w:fldChar w:fldCharType="end"/>
+            </w:r>
+          </w:hyperlink>
+        </w:p>
+        <w:p>
+          <w:pPr>
+            <w:pStyle w:val="TM2"/>
+            <w:tabs>
+              <w:tab w:val="left" w:pos="880"/>
+              <w:tab w:val="right" w:leader="dot" w:pos="9062"/>
+            </w:tabs>
+            <w:rPr>
+              <w:rFonts w:asciiTheme="minorHAnsi" w:eastAsiaTheme="minorEastAsia" w:hAnsiTheme="minorHAnsi" w:cstheme="minorBidi"/>
+              <w:noProof/>
+              <w:kern w:val="0"/>
+              <w:sz w:val="22"/>
+              <w:szCs w:val="22"/>
+              <w:lang w:eastAsia="fr-FR"/>
+            </w:rPr>
+          </w:pPr>
+          <w:hyperlink w:anchor="_Toc310454328" w:history="1">
+            <w:r>
+              <w:rPr>
+                <w:rStyle w:val="Lienhypertexte"/>
+                <w:noProof/>
+              </w:rPr>
+              <w:t>5.2</w:t>
+            </w:r>
+            <w:r>
+              <w:rPr>
+                <w:rFonts w:asciiTheme="minorHAnsi" w:eastAsiaTheme="minorEastAsia" w:hAnsiTheme="minorHAnsi" w:cstheme="minorBidi"/>
+                <w:noProof/>
+                <w:kern w:val="0"/>
+                <w:sz w:val="22"/>
+                <w:szCs w:val="22"/>
+                <w:lang w:eastAsia="fr-FR"/>
+              </w:rPr>
+              <w:tab/>
+            </w:r>
+            <w:r>
+              <w:rPr>
+                <w:rStyle w:val="Lienhypertexte"/>
+                <w:noProof/>
+              </w:rPr>
+              <w:t>Package YouRobot</w:t>
+            </w:r>
+            <w:r>
+              <w:rPr>
+                <w:noProof/>
+                <w:webHidden/>
+              </w:rPr>
+              <w:tab/>
+            </w:r>
+            <w:r>
+              <w:rPr>
+                <w:noProof/>
+                <w:webHidden/>
+              </w:rPr>
+              <w:fldChar w:fldCharType="begin"/>
+            </w:r>
+            <w:r>
+              <w:rPr>
+                <w:noProof/>
+                <w:webHidden/>
+              </w:rPr>
+              <w:instrText xml:space="preserve"> PAGEREF _Toc310454328 \h </w:instrText>
+            </w:r>
+            <w:r>
+              <w:rPr>
+                <w:noProof/>
+                <w:webHidden/>
+              </w:rPr>
+            </w:r>
+            <w:r>
+              <w:rPr>
+                <w:noProof/>
+                <w:webHidden/>
+              </w:rPr>
+              <w:fldChar w:fldCharType="separate"/>
+            </w:r>
+            <w:r>
+              <w:rPr>
+                <w:noProof/>
+                <w:webHidden/>
+              </w:rPr>
+              <w:t>9</w:t>
+            </w:r>
+            <w:r>
+              <w:rPr>
+                <w:noProof/>
+                <w:webHidden/>
+              </w:rPr>
+              <w:fldChar w:fldCharType="end"/>
+            </w:r>
+          </w:hyperlink>
+        </w:p>
+        <w:p>
+          <w:pPr>
+            <w:pStyle w:val="TM2"/>
+            <w:tabs>
+              <w:tab w:val="left" w:pos="880"/>
+              <w:tab w:val="right" w:leader="dot" w:pos="9062"/>
+            </w:tabs>
+            <w:rPr>
+              <w:rFonts w:asciiTheme="minorHAnsi" w:eastAsiaTheme="minorEastAsia" w:hAnsiTheme="minorHAnsi" w:cstheme="minorBidi"/>
+              <w:noProof/>
+              <w:kern w:val="0"/>
+              <w:sz w:val="22"/>
+              <w:szCs w:val="22"/>
+              <w:lang w:eastAsia="fr-FR"/>
+            </w:rPr>
+          </w:pPr>
+          <w:hyperlink w:anchor="_Toc310454329" w:history="1">
+            <w:r>
+              <w:rPr>
+                <w:rStyle w:val="Lienhypertexte"/>
+                <w:noProof/>
+              </w:rPr>
+              <w:t>5.3</w:t>
+            </w:r>
+            <w:r>
+              <w:rPr>
+                <w:rFonts w:asciiTheme="minorHAnsi" w:eastAsiaTheme="minorEastAsia" w:hAnsiTheme="minorHAnsi" w:cstheme="minorBidi"/>
+                <w:noProof/>
+                <w:kern w:val="0"/>
+                <w:sz w:val="22"/>
+                <w:szCs w:val="22"/>
+                <w:lang w:eastAsia="fr-FR"/>
+              </w:rPr>
+              <w:tab/>
+            </w:r>
+            <w:r>
+              <w:rPr>
+                <w:rStyle w:val="Lienhypertexte"/>
+                <w:noProof/>
+              </w:rPr>
+              <w:t>Package elements</w:t>
+            </w:r>
+            <w:r>
+              <w:rPr>
+                <w:noProof/>
+                <w:webHidden/>
+              </w:rPr>
+              <w:tab/>
+            </w:r>
+            <w:r>
+              <w:rPr>
+                <w:noProof/>
+                <w:webHidden/>
+              </w:rPr>
+              <w:fldChar w:fldCharType="begin"/>
+            </w:r>
+            <w:r>
+              <w:rPr>
+                <w:noProof/>
+                <w:webHidden/>
+              </w:rPr>
+              <w:instrText xml:space="preserve"> PAGEREF _Toc310454329 \h </w:instrText>
+            </w:r>
+            <w:r>
+              <w:rPr>
+                <w:noProof/>
+                <w:webHidden/>
+              </w:rPr>
+            </w:r>
+            <w:r>
+              <w:rPr>
+                <w:noProof/>
+                <w:webHidden/>
+              </w:rPr>
+              <w:fldChar w:fldCharType="separate"/>
+            </w:r>
+            <w:r>
+              <w:rPr>
+                <w:noProof/>
+                <w:webHidden/>
+              </w:rPr>
+              <w:t>10</w:t>
+            </w:r>
+            <w:r>
+              <w:rPr>
+                <w:noProof/>
+                <w:webHidden/>
+              </w:rPr>
+              <w:fldChar w:fldCharType="end"/>
+            </w:r>
+          </w:hyperlink>
+        </w:p>
+        <w:p>
+          <w:pPr>
+            <w:pStyle w:val="TM2"/>
+            <w:tabs>
+              <w:tab w:val="left" w:pos="880"/>
+              <w:tab w:val="right" w:leader="dot" w:pos="9062"/>
+            </w:tabs>
+            <w:rPr>
+              <w:rFonts w:asciiTheme="minorHAnsi" w:eastAsiaTheme="minorEastAsia" w:hAnsiTheme="minorHAnsi" w:cstheme="minorBidi"/>
+              <w:noProof/>
+              <w:kern w:val="0"/>
+              <w:sz w:val="22"/>
+              <w:szCs w:val="22"/>
+              <w:lang w:eastAsia="fr-FR"/>
+            </w:rPr>
+          </w:pPr>
+          <w:hyperlink w:anchor="_Toc310454330" w:history="1">
+            <w:r>
+              <w:rPr>
+                <w:rStyle w:val="Lienhypertexte"/>
+                <w:noProof/>
+              </w:rPr>
+              <w:t>5.4</w:t>
+            </w:r>
+            <w:r>
+              <w:rPr>
+                <w:rFonts w:asciiTheme="minorHAnsi" w:eastAsiaTheme="minorEastAsia" w:hAnsiTheme="minorHAnsi" w:cstheme="minorBidi"/>
+                <w:noProof/>
+                <w:kern w:val="0"/>
+                <w:sz w:val="22"/>
+                <w:szCs w:val="22"/>
+                <w:lang w:eastAsia="fr-FR"/>
+              </w:rPr>
+              <w:tab/>
+            </w:r>
+            <w:r>
+              <w:rPr>
+                <w:rStyle w:val="Lienhypertexte"/>
+                <w:noProof/>
+              </w:rPr>
+              <w:t>La classe abstraite Element</w:t>
+            </w:r>
+            <w:r>
+              <w:rPr>
+                <w:noProof/>
+                <w:webHidden/>
+              </w:rPr>
+              <w:tab/>
+            </w:r>
+            <w:r>
+              <w:rPr>
+                <w:noProof/>
+                <w:webHidden/>
+              </w:rPr>
+              <w:fldChar w:fldCharType="begin"/>
+            </w:r>
+            <w:r>
+              <w:rPr>
+                <w:noProof/>
+                <w:webHidden/>
+              </w:rPr>
+              <w:instrText xml:space="preserve"> PAGEREF _Toc310454330 \h </w:instrText>
+            </w:r>
+            <w:r>
+              <w:rPr>
+                <w:noProof/>
+                <w:webHidden/>
+              </w:rPr>
+            </w:r>
+            <w:r>
+              <w:rPr>
+                <w:noProof/>
+                <w:webHidden/>
+              </w:rPr>
+              <w:fldChar w:fldCharType="separate"/>
+            </w:r>
+            <w:r>
+              <w:rPr>
+                <w:noProof/>
+                <w:webHidden/>
+              </w:rPr>
+              <w:t>11</w:t>
+            </w:r>
+            <w:r>
+              <w:rPr>
+                <w:noProof/>
+                <w:webHidden/>
+              </w:rPr>
+              <w:fldChar w:fldCharType="end"/>
+            </w:r>
+          </w:hyperlink>
+        </w:p>
+        <w:p>
+          <w:pPr>
+            <w:pStyle w:val="TM2"/>
+            <w:tabs>
+              <w:tab w:val="left" w:pos="880"/>
+              <w:tab w:val="right" w:leader="dot" w:pos="9062"/>
+            </w:tabs>
+            <w:rPr>
+              <w:rFonts w:asciiTheme="minorHAnsi" w:eastAsiaTheme="minorEastAsia" w:hAnsiTheme="minorHAnsi" w:cstheme="minorBidi"/>
+              <w:noProof/>
+              <w:kern w:val="0"/>
+              <w:sz w:val="22"/>
+              <w:szCs w:val="22"/>
+              <w:lang w:eastAsia="fr-FR"/>
+            </w:rPr>
+          </w:pPr>
+          <w:hyperlink w:anchor="_Toc310454331" w:history="1">
+            <w:r>
+              <w:rPr>
+                <w:rStyle w:val="Lienhypertexte"/>
+                <w:noProof/>
+              </w:rPr>
+              <w:t>5.5</w:t>
+            </w:r>
+            <w:r>
+              <w:rPr>
+                <w:rFonts w:asciiTheme="minorHAnsi" w:eastAsiaTheme="minorEastAsia" w:hAnsiTheme="minorHAnsi" w:cstheme="minorBidi"/>
+                <w:noProof/>
+                <w:kern w:val="0"/>
+                <w:sz w:val="22"/>
+                <w:szCs w:val="22"/>
+                <w:lang w:eastAsia="fr-FR"/>
+              </w:rPr>
+              <w:tab/>
+            </w:r>
+            <w:r>
+              <w:rPr>
+                <w:rStyle w:val="Lienhypertexte"/>
+                <w:noProof/>
+              </w:rPr>
+              <w:t>Packages Area, Robot et Wall</w:t>
+            </w:r>
+            <w:r>
+              <w:rPr>
+                <w:noProof/>
+                <w:webHidden/>
+              </w:rPr>
+              <w:tab/>
+            </w:r>
+            <w:r>
+              <w:rPr>
+                <w:noProof/>
+                <w:webHidden/>
+              </w:rPr>
+              <w:fldChar w:fldCharType="begin"/>
+            </w:r>
+            <w:r>
+              <w:rPr>
+                <w:noProof/>
+                <w:webHidden/>
+              </w:rPr>
+              <w:instrText xml:space="preserve"> PAGEREF _Toc310454331 \h </w:instrText>
+            </w:r>
+            <w:r>
+              <w:rPr>
+                <w:noProof/>
+                <w:webHidden/>
+              </w:rPr>
+            </w:r>
+            <w:r>
+              <w:rPr>
+                <w:noProof/>
+                <w:webHidden/>
+              </w:rPr>
+              <w:fldChar w:fldCharType="separate"/>
+            </w:r>
+            <w:r>
+              <w:rPr>
+                <w:noProof/>
+                <w:webHidden/>
+              </w:rPr>
+              <w:t>12</w:t>
+            </w:r>
+            <w:r>
+              <w:rPr>
+                <w:noProof/>
+                <w:webHidden/>
+              </w:rPr>
+              <w:fldChar w:fldCharType="end"/>
+            </w:r>
+          </w:hyperlink>
+        </w:p>
+        <w:p>
+          <w:pPr>
+            <w:pStyle w:val="TM2"/>
+            <w:tabs>
+              <w:tab w:val="left" w:pos="880"/>
+              <w:tab w:val="right" w:leader="dot" w:pos="9062"/>
+            </w:tabs>
+            <w:rPr>
+              <w:rFonts w:asciiTheme="minorHAnsi" w:eastAsiaTheme="minorEastAsia" w:hAnsiTheme="minorHAnsi" w:cstheme="minorBidi"/>
+              <w:noProof/>
+              <w:kern w:val="0"/>
+              <w:sz w:val="22"/>
+              <w:szCs w:val="22"/>
+              <w:lang w:eastAsia="fr-FR"/>
+            </w:rPr>
+          </w:pPr>
+          <w:hyperlink w:anchor="_Toc310454332" w:history="1">
+            <w:r>
+              <w:rPr>
+                <w:rStyle w:val="Lienhypertexte"/>
+                <w:noProof/>
+              </w:rPr>
+              <w:t>5.6</w:t>
+            </w:r>
+            <w:r>
+              <w:rPr>
+                <w:rFonts w:asciiTheme="minorHAnsi" w:eastAsiaTheme="minorEastAsia" w:hAnsiTheme="minorHAnsi" w:cstheme="minorBidi"/>
+                <w:noProof/>
+                <w:kern w:val="0"/>
+                <w:sz w:val="22"/>
+                <w:szCs w:val="22"/>
+                <w:lang w:eastAsia="fr-FR"/>
+              </w:rPr>
+              <w:tab/>
+            </w:r>
+            <w:r>
+              <w:rPr>
+                <w:rStyle w:val="Lienhypertexte"/>
+                <w:noProof/>
+              </w:rPr>
+              <w:t>Les bonus</w:t>
+            </w:r>
+            <w:r>
+              <w:rPr>
+                <w:noProof/>
+                <w:webHidden/>
+              </w:rPr>
+              <w:tab/>
+            </w:r>
+            <w:r>
+              <w:rPr>
+                <w:noProof/>
+                <w:webHidden/>
+              </w:rPr>
+              <w:fldChar w:fldCharType="begin"/>
+            </w:r>
+            <w:r>
+              <w:rPr>
+                <w:noProof/>
+                <w:webHidden/>
+              </w:rPr>
+              <w:instrText xml:space="preserve"> PAGEREF _Toc310454332 \h </w:instrText>
+            </w:r>
+            <w:r>
+              <w:rPr>
+                <w:noProof/>
+                <w:webHidden/>
+              </w:rPr>
+            </w:r>
+            <w:r>
+              <w:rPr>
+                <w:noProof/>
+                <w:webHidden/>
+              </w:rPr>
+              <w:fldChar w:fldCharType="separate"/>
+            </w:r>
+            <w:r>
+              <w:rPr>
+                <w:noProof/>
+                <w:webHidden/>
+              </w:rPr>
+              <w:t>13</w:t>
+            </w:r>
+            <w:r>
+              <w:rPr>
+                <w:noProof/>
+                <w:webHidden/>
+              </w:rPr>
+              <w:fldChar w:fldCharType="end"/>
+            </w:r>
+          </w:hyperlink>
+        </w:p>
+        <w:p>
+          <w:pPr>
+            <w:pStyle w:val="TM1"/>
+            <w:tabs>
+              <w:tab w:val="left" w:pos="440"/>
+              <w:tab w:val="right" w:leader="dot" w:pos="9062"/>
+            </w:tabs>
+            <w:rPr>
+              <w:rFonts w:asciiTheme="minorHAnsi" w:eastAsiaTheme="minorEastAsia" w:hAnsiTheme="minorHAnsi" w:cstheme="minorBidi"/>
+              <w:noProof/>
+              <w:kern w:val="0"/>
+              <w:sz w:val="22"/>
+              <w:szCs w:val="22"/>
+              <w:lang w:eastAsia="fr-FR"/>
+            </w:rPr>
+          </w:pPr>
+          <w:hyperlink w:anchor="_Toc310454333" w:history="1">
+            <w:r>
+              <w:rPr>
+                <w:rStyle w:val="Lienhypertexte"/>
+                <w:noProof/>
+              </w:rPr>
+              <w:t>6</w:t>
+            </w:r>
+            <w:r>
+              <w:rPr>
+                <w:rFonts w:asciiTheme="minorHAnsi" w:eastAsiaTheme="minorEastAsia" w:hAnsiTheme="minorHAnsi" w:cstheme="minorBidi"/>
+                <w:noProof/>
+                <w:kern w:val="0"/>
+                <w:sz w:val="22"/>
+                <w:szCs w:val="22"/>
+                <w:lang w:eastAsia="fr-FR"/>
+              </w:rPr>
+              <w:tab/>
+            </w:r>
+            <w:r>
+              <w:rPr>
+                <w:rStyle w:val="Lienhypertexte"/>
+                <w:noProof/>
+              </w:rPr>
+              <w:t>Conclusion</w:t>
+            </w:r>
+            <w:r>
+              <w:rPr>
+                <w:noProof/>
+                <w:webHidden/>
+              </w:rPr>
+              <w:tab/>
+            </w:r>
+            <w:r>
+              <w:rPr>
+                <w:noProof/>
+                <w:webHidden/>
+              </w:rPr>
+              <w:fldChar w:fldCharType="begin"/>
+            </w:r>
+            <w:r>
+              <w:rPr>
+                <w:noProof/>
+                <w:webHidden/>
+              </w:rPr>
+              <w:instrText xml:space="preserve"> PAGEREF _Toc310454333 \h </w:instrText>
+            </w:r>
+            <w:r>
+              <w:rPr>
+                <w:noProof/>
+                <w:webHidden/>
+              </w:rPr>
+            </w:r>
+            <w:r>
+              <w:rPr>
+                <w:noProof/>
+                <w:webHidden/>
+              </w:rPr>
+              <w:fldChar w:fldCharType="separate"/>
+            </w:r>
+            <w:r>
+              <w:rPr>
+                <w:noProof/>
+                <w:webHidden/>
+              </w:rPr>
+              <w:t>14</w:t>
             </w:r>
             <w:r>
               <w:rPr>
@@ -3094,7 +3646,7 @@
       <w:r>
         <w:fldChar w:fldCharType="separate"/>
       </w:r>
-      <w:hyperlink w:anchor="_Toc310446911" w:history="1">
+      <w:hyperlink w:anchor="_Toc310454334" w:history="1">
         <w:r>
           <w:rPr>
             <w:rStyle w:val="Lienhypertexte"/>
@@ -3121,7 +3673,7 @@
             <w:noProof/>
             <w:webHidden/>
           </w:rPr>
-          <w:instrText xml:space="preserve"> PAGEREF _Toc310446911 \h </w:instrText>
+          <w:instrText xml:space="preserve"> PAGEREF _Toc310454334 \h </w:instrText>
         </w:r>
         <w:r>
           <w:rPr>
@@ -3167,7 +3719,7 @@
           <w:lang w:eastAsia="fr-FR"/>
         </w:rPr>
       </w:pPr>
-      <w:hyperlink w:anchor="_Toc310446912" w:history="1">
+      <w:hyperlink w:anchor="_Toc310454335" w:history="1">
         <w:r>
           <w:rPr>
             <w:rStyle w:val="Lienhypertexte"/>
@@ -3194,7 +3746,7 @@
             <w:noProof/>
             <w:webHidden/>
           </w:rPr>
-          <w:instrText xml:space="preserve"> PAGEREF _Toc310446912 \h </w:instrText>
+          <w:instrText xml:space="preserve"> PAGEREF _Toc310454335 \h </w:instrText>
         </w:r>
         <w:r>
           <w:rPr>
@@ -3240,7 +3792,7 @@
           <w:lang w:eastAsia="fr-FR"/>
         </w:rPr>
       </w:pPr>
-      <w:hyperlink w:anchor="_Toc310446913" w:history="1">
+      <w:hyperlink w:anchor="_Toc310454336" w:history="1">
         <w:r>
           <w:rPr>
             <w:rStyle w:val="Lienhypertexte"/>
@@ -3267,7 +3819,7 @@
             <w:noProof/>
             <w:webHidden/>
           </w:rPr>
-          <w:instrText xml:space="preserve"> PAGEREF _Toc310446913 \h </w:instrText>
+          <w:instrText xml:space="preserve"> PAGEREF _Toc310454336 \h </w:instrText>
         </w:r>
         <w:r>
           <w:rPr>
@@ -3313,7 +3865,7 @@
           <w:lang w:eastAsia="fr-FR"/>
         </w:rPr>
       </w:pPr>
-      <w:hyperlink w:anchor="_Toc310446914" w:history="1">
+      <w:hyperlink w:anchor="_Toc310454337" w:history="1">
         <w:r>
           <w:rPr>
             <w:rStyle w:val="Lienhypertexte"/>
@@ -3340,7 +3892,7 @@
             <w:noProof/>
             <w:webHidden/>
           </w:rPr>
-          <w:instrText xml:space="preserve"> PAGEREF _Toc310446914 \h </w:instrText>
+          <w:instrText xml:space="preserve"> PAGEREF _Toc310454337 \h </w:instrText>
         </w:r>
         <w:r>
           <w:rPr>
@@ -3372,17 +3924,591 @@
       </w:hyperlink>
     </w:p>
     <w:p>
-      <w:r>
-        <w:fldChar w:fldCharType="end"/>
-      </w:r>
-    </w:p>
-    <w:p>
-      <w:pPr>
-        <w:pStyle w:val="Titre2"/>
-        <w:numPr>
-          <w:ilvl w:val="0"/>
-          <w:numId w:val="0"/>
-        </w:numPr>
+      <w:pPr>
+        <w:pStyle w:val="Tabledesillustrations"/>
+        <w:tabs>
+          <w:tab w:val="right" w:leader="dot" w:pos="9062"/>
+        </w:tabs>
+        <w:rPr>
+          <w:rFonts w:asciiTheme="minorHAnsi" w:eastAsiaTheme="minorEastAsia" w:hAnsiTheme="minorHAnsi" w:cstheme="minorBidi"/>
+          <w:noProof/>
+          <w:kern w:val="0"/>
+          <w:sz w:val="22"/>
+          <w:szCs w:val="22"/>
+          <w:lang w:eastAsia="fr-FR"/>
+        </w:rPr>
+      </w:pPr>
+      <w:hyperlink w:anchor="_Toc310454338" w:history="1">
+        <w:r>
+          <w:rPr>
+            <w:rStyle w:val="Lienhypertexte"/>
+            <w:noProof/>
+          </w:rPr>
+          <w:t>Figure 5 Classe contenue dans le package YouRobot</w:t>
+        </w:r>
+        <w:r>
+          <w:rPr>
+            <w:noProof/>
+            <w:webHidden/>
+          </w:rPr>
+          <w:tab/>
+        </w:r>
+        <w:r>
+          <w:rPr>
+            <w:noProof/>
+            <w:webHidden/>
+          </w:rPr>
+          <w:fldChar w:fldCharType="begin"/>
+        </w:r>
+        <w:r>
+          <w:rPr>
+            <w:noProof/>
+            <w:webHidden/>
+          </w:rPr>
+          <w:instrText xml:space="preserve"> PAGEREF _Toc310454338 \h </w:instrText>
+        </w:r>
+        <w:r>
+          <w:rPr>
+            <w:noProof/>
+            <w:webHidden/>
+          </w:rPr>
+        </w:r>
+        <w:r>
+          <w:rPr>
+            <w:noProof/>
+            <w:webHidden/>
+          </w:rPr>
+          <w:fldChar w:fldCharType="separate"/>
+        </w:r>
+        <w:r>
+          <w:rPr>
+            <w:noProof/>
+            <w:webHidden/>
+          </w:rPr>
+          <w:t>9</w:t>
+        </w:r>
+        <w:r>
+          <w:rPr>
+            <w:noProof/>
+            <w:webHidden/>
+          </w:rPr>
+          <w:fldChar w:fldCharType="end"/>
+        </w:r>
+      </w:hyperlink>
+    </w:p>
+    <w:p>
+      <w:pPr>
+        <w:pStyle w:val="Tabledesillustrations"/>
+        <w:tabs>
+          <w:tab w:val="right" w:leader="dot" w:pos="9062"/>
+        </w:tabs>
+        <w:rPr>
+          <w:rFonts w:asciiTheme="minorHAnsi" w:eastAsiaTheme="minorEastAsia" w:hAnsiTheme="minorHAnsi" w:cstheme="minorBidi"/>
+          <w:noProof/>
+          <w:kern w:val="0"/>
+          <w:sz w:val="22"/>
+          <w:szCs w:val="22"/>
+          <w:lang w:eastAsia="fr-FR"/>
+        </w:rPr>
+      </w:pPr>
+      <w:hyperlink w:anchor="_Toc310454339" w:history="1">
+        <w:r>
+          <w:rPr>
+            <w:rStyle w:val="Lienhypertexte"/>
+            <w:noProof/>
+          </w:rPr>
+          <w:t>Figure 6 Contenu du package elements</w:t>
+        </w:r>
+        <w:r>
+          <w:rPr>
+            <w:noProof/>
+            <w:webHidden/>
+          </w:rPr>
+          <w:tab/>
+        </w:r>
+        <w:r>
+          <w:rPr>
+            <w:noProof/>
+            <w:webHidden/>
+          </w:rPr>
+          <w:fldChar w:fldCharType="begin"/>
+        </w:r>
+        <w:r>
+          <w:rPr>
+            <w:noProof/>
+            <w:webHidden/>
+          </w:rPr>
+          <w:instrText xml:space="preserve"> PAGEREF _Toc310454339 \h </w:instrText>
+        </w:r>
+        <w:r>
+          <w:rPr>
+            <w:noProof/>
+            <w:webHidden/>
+          </w:rPr>
+        </w:r>
+        <w:r>
+          <w:rPr>
+            <w:noProof/>
+            <w:webHidden/>
+          </w:rPr>
+          <w:fldChar w:fldCharType="separate"/>
+        </w:r>
+        <w:r>
+          <w:rPr>
+            <w:noProof/>
+            <w:webHidden/>
+          </w:rPr>
+          <w:t>10</w:t>
+        </w:r>
+        <w:r>
+          <w:rPr>
+            <w:noProof/>
+            <w:webHidden/>
+          </w:rPr>
+          <w:fldChar w:fldCharType="end"/>
+        </w:r>
+      </w:hyperlink>
+    </w:p>
+    <w:p>
+      <w:pPr>
+        <w:pStyle w:val="Tabledesillustrations"/>
+        <w:tabs>
+          <w:tab w:val="right" w:leader="dot" w:pos="9062"/>
+        </w:tabs>
+        <w:rPr>
+          <w:rFonts w:asciiTheme="minorHAnsi" w:eastAsiaTheme="minorEastAsia" w:hAnsiTheme="minorHAnsi" w:cstheme="minorBidi"/>
+          <w:noProof/>
+          <w:kern w:val="0"/>
+          <w:sz w:val="22"/>
+          <w:szCs w:val="22"/>
+          <w:lang w:eastAsia="fr-FR"/>
+        </w:rPr>
+      </w:pPr>
+      <w:hyperlink w:anchor="_Toc310454340" w:history="1">
+        <w:r>
+          <w:rPr>
+            <w:rStyle w:val="Lienhypertexte"/>
+            <w:noProof/>
+          </w:rPr>
+          <w:t>Figure 7 La classe Element</w:t>
+        </w:r>
+        <w:r>
+          <w:rPr>
+            <w:noProof/>
+            <w:webHidden/>
+          </w:rPr>
+          <w:tab/>
+        </w:r>
+        <w:r>
+          <w:rPr>
+            <w:noProof/>
+            <w:webHidden/>
+          </w:rPr>
+          <w:fldChar w:fldCharType="begin"/>
+        </w:r>
+        <w:r>
+          <w:rPr>
+            <w:noProof/>
+            <w:webHidden/>
+          </w:rPr>
+          <w:instrText xml:space="preserve"> PAGEREF _Toc310454340 \h </w:instrText>
+        </w:r>
+        <w:r>
+          <w:rPr>
+            <w:noProof/>
+            <w:webHidden/>
+          </w:rPr>
+        </w:r>
+        <w:r>
+          <w:rPr>
+            <w:noProof/>
+            <w:webHidden/>
+          </w:rPr>
+          <w:fldChar w:fldCharType="separate"/>
+        </w:r>
+        <w:r>
+          <w:rPr>
+            <w:noProof/>
+            <w:webHidden/>
+          </w:rPr>
+          <w:t>11</w:t>
+        </w:r>
+        <w:r>
+          <w:rPr>
+            <w:noProof/>
+            <w:webHidden/>
+          </w:rPr>
+          <w:fldChar w:fldCharType="end"/>
+        </w:r>
+      </w:hyperlink>
+    </w:p>
+    <w:p>
+      <w:pPr>
+        <w:pStyle w:val="Tabledesillustrations"/>
+        <w:tabs>
+          <w:tab w:val="right" w:leader="dot" w:pos="9062"/>
+        </w:tabs>
+        <w:rPr>
+          <w:rFonts w:asciiTheme="minorHAnsi" w:eastAsiaTheme="minorEastAsia" w:hAnsiTheme="minorHAnsi" w:cstheme="minorBidi"/>
+          <w:noProof/>
+          <w:kern w:val="0"/>
+          <w:sz w:val="22"/>
+          <w:szCs w:val="22"/>
+          <w:lang w:eastAsia="fr-FR"/>
+        </w:rPr>
+      </w:pPr>
+      <w:hyperlink w:anchor="_Toc310454341" w:history="1">
+        <w:r>
+          <w:rPr>
+            <w:rStyle w:val="Lienhypertexte"/>
+            <w:noProof/>
+          </w:rPr>
+          <w:t>Figure 8 Package Area</w:t>
+        </w:r>
+        <w:r>
+          <w:rPr>
+            <w:noProof/>
+            <w:webHidden/>
+          </w:rPr>
+          <w:tab/>
+        </w:r>
+        <w:r>
+          <w:rPr>
+            <w:noProof/>
+            <w:webHidden/>
+          </w:rPr>
+          <w:fldChar w:fldCharType="begin"/>
+        </w:r>
+        <w:r>
+          <w:rPr>
+            <w:noProof/>
+            <w:webHidden/>
+          </w:rPr>
+          <w:instrText xml:space="preserve"> PAGEREF _Toc310454341 \h </w:instrText>
+        </w:r>
+        <w:r>
+          <w:rPr>
+            <w:noProof/>
+            <w:webHidden/>
+          </w:rPr>
+        </w:r>
+        <w:r>
+          <w:rPr>
+            <w:noProof/>
+            <w:webHidden/>
+          </w:rPr>
+          <w:fldChar w:fldCharType="separate"/>
+        </w:r>
+        <w:r>
+          <w:rPr>
+            <w:noProof/>
+            <w:webHidden/>
+          </w:rPr>
+          <w:t>12</w:t>
+        </w:r>
+        <w:r>
+          <w:rPr>
+            <w:noProof/>
+            <w:webHidden/>
+          </w:rPr>
+          <w:fldChar w:fldCharType="end"/>
+        </w:r>
+      </w:hyperlink>
+    </w:p>
+    <w:p>
+      <w:pPr>
+        <w:pStyle w:val="Tabledesillustrations"/>
+        <w:tabs>
+          <w:tab w:val="right" w:leader="dot" w:pos="9062"/>
+        </w:tabs>
+        <w:rPr>
+          <w:rFonts w:asciiTheme="minorHAnsi" w:eastAsiaTheme="minorEastAsia" w:hAnsiTheme="minorHAnsi" w:cstheme="minorBidi"/>
+          <w:noProof/>
+          <w:kern w:val="0"/>
+          <w:sz w:val="22"/>
+          <w:szCs w:val="22"/>
+          <w:lang w:eastAsia="fr-FR"/>
+        </w:rPr>
+      </w:pPr>
+      <w:hyperlink w:anchor="_Toc310454342" w:history="1">
+        <w:r>
+          <w:rPr>
+            <w:rStyle w:val="Lienhypertexte"/>
+            <w:noProof/>
+          </w:rPr>
+          <w:t>Figure 9 Package Robot</w:t>
+        </w:r>
+        <w:r>
+          <w:rPr>
+            <w:noProof/>
+            <w:webHidden/>
+          </w:rPr>
+          <w:tab/>
+        </w:r>
+        <w:r>
+          <w:rPr>
+            <w:noProof/>
+            <w:webHidden/>
+          </w:rPr>
+          <w:fldChar w:fldCharType="begin"/>
+        </w:r>
+        <w:r>
+          <w:rPr>
+            <w:noProof/>
+            <w:webHidden/>
+          </w:rPr>
+          <w:instrText xml:space="preserve"> PAGEREF _Toc310454342 \h </w:instrText>
+        </w:r>
+        <w:r>
+          <w:rPr>
+            <w:noProof/>
+            <w:webHidden/>
+          </w:rPr>
+        </w:r>
+        <w:r>
+          <w:rPr>
+            <w:noProof/>
+            <w:webHidden/>
+          </w:rPr>
+          <w:fldChar w:fldCharType="separate"/>
+        </w:r>
+        <w:r>
+          <w:rPr>
+            <w:noProof/>
+            <w:webHidden/>
+          </w:rPr>
+          <w:t>12</w:t>
+        </w:r>
+        <w:r>
+          <w:rPr>
+            <w:noProof/>
+            <w:webHidden/>
+          </w:rPr>
+          <w:fldChar w:fldCharType="end"/>
+        </w:r>
+      </w:hyperlink>
+    </w:p>
+    <w:p>
+      <w:pPr>
+        <w:pStyle w:val="Tabledesillustrations"/>
+        <w:tabs>
+          <w:tab w:val="right" w:leader="dot" w:pos="9062"/>
+        </w:tabs>
+        <w:rPr>
+          <w:rFonts w:asciiTheme="minorHAnsi" w:eastAsiaTheme="minorEastAsia" w:hAnsiTheme="minorHAnsi" w:cstheme="minorBidi"/>
+          <w:noProof/>
+          <w:kern w:val="0"/>
+          <w:sz w:val="22"/>
+          <w:szCs w:val="22"/>
+          <w:lang w:eastAsia="fr-FR"/>
+        </w:rPr>
+      </w:pPr>
+      <w:hyperlink w:anchor="_Toc310454343" w:history="1">
+        <w:r>
+          <w:rPr>
+            <w:rStyle w:val="Lienhypertexte"/>
+            <w:noProof/>
+          </w:rPr>
+          <w:t>Figure 10 Package wall</w:t>
+        </w:r>
+        <w:r>
+          <w:rPr>
+            <w:noProof/>
+            <w:webHidden/>
+          </w:rPr>
+          <w:tab/>
+        </w:r>
+        <w:r>
+          <w:rPr>
+            <w:noProof/>
+            <w:webHidden/>
+          </w:rPr>
+          <w:fldChar w:fldCharType="begin"/>
+        </w:r>
+        <w:r>
+          <w:rPr>
+            <w:noProof/>
+            <w:webHidden/>
+          </w:rPr>
+          <w:instrText xml:space="preserve"> PAGEREF _Toc310454343 \h </w:instrText>
+        </w:r>
+        <w:r>
+          <w:rPr>
+            <w:noProof/>
+            <w:webHidden/>
+          </w:rPr>
+        </w:r>
+        <w:r>
+          <w:rPr>
+            <w:noProof/>
+            <w:webHidden/>
+          </w:rPr>
+          <w:fldChar w:fldCharType="separate"/>
+        </w:r>
+        <w:r>
+          <w:rPr>
+            <w:noProof/>
+            <w:webHidden/>
+          </w:rPr>
+          <w:t>13</w:t>
+        </w:r>
+        <w:r>
+          <w:rPr>
+            <w:noProof/>
+            <w:webHidden/>
+          </w:rPr>
+          <w:fldChar w:fldCharType="end"/>
+        </w:r>
+      </w:hyperlink>
+    </w:p>
+    <w:p>
+      <w:pPr>
+        <w:pStyle w:val="Tabledesillustrations"/>
+        <w:tabs>
+          <w:tab w:val="right" w:leader="dot" w:pos="9062"/>
+        </w:tabs>
+        <w:rPr>
+          <w:rFonts w:asciiTheme="minorHAnsi" w:eastAsiaTheme="minorEastAsia" w:hAnsiTheme="minorHAnsi" w:cstheme="minorBidi"/>
+          <w:noProof/>
+          <w:kern w:val="0"/>
+          <w:sz w:val="22"/>
+          <w:szCs w:val="22"/>
+          <w:lang w:eastAsia="fr-FR"/>
+        </w:rPr>
+      </w:pPr>
+      <w:hyperlink w:anchor="_Toc310454344" w:history="1">
+        <w:r>
+          <w:rPr>
+            <w:rStyle w:val="Lienhypertexte"/>
+            <w:noProof/>
+          </w:rPr>
+          <w:t>Figure 11 Package bonus</w:t>
+        </w:r>
+        <w:r>
+          <w:rPr>
+            <w:noProof/>
+            <w:webHidden/>
+          </w:rPr>
+          <w:tab/>
+        </w:r>
+        <w:r>
+          <w:rPr>
+            <w:noProof/>
+            <w:webHidden/>
+          </w:rPr>
+          <w:fldChar w:fldCharType="begin"/>
+        </w:r>
+        <w:r>
+          <w:rPr>
+            <w:noProof/>
+            <w:webHidden/>
+          </w:rPr>
+          <w:instrText xml:space="preserve"> PAGEREF _Toc310454344 \h </w:instrText>
+        </w:r>
+        <w:r>
+          <w:rPr>
+            <w:noProof/>
+            <w:webHidden/>
+          </w:rPr>
+        </w:r>
+        <w:r>
+          <w:rPr>
+            <w:noProof/>
+            <w:webHidden/>
+          </w:rPr>
+          <w:fldChar w:fldCharType="separate"/>
+        </w:r>
+        <w:r>
+          <w:rPr>
+            <w:noProof/>
+            <w:webHidden/>
+          </w:rPr>
+          <w:t>13</w:t>
+        </w:r>
+        <w:r>
+          <w:rPr>
+            <w:noProof/>
+            <w:webHidden/>
+          </w:rPr>
+          <w:fldChar w:fldCharType="end"/>
+        </w:r>
+      </w:hyperlink>
+    </w:p>
+    <w:p>
+      <w:pPr>
+        <w:pStyle w:val="Tabledesillustrations"/>
+        <w:tabs>
+          <w:tab w:val="right" w:leader="dot" w:pos="9062"/>
+        </w:tabs>
+        <w:rPr>
+          <w:rFonts w:asciiTheme="minorHAnsi" w:eastAsiaTheme="minorEastAsia" w:hAnsiTheme="minorHAnsi" w:cstheme="minorBidi"/>
+          <w:noProof/>
+          <w:kern w:val="0"/>
+          <w:sz w:val="22"/>
+          <w:szCs w:val="22"/>
+          <w:lang w:eastAsia="fr-FR"/>
+        </w:rPr>
+      </w:pPr>
+      <w:hyperlink w:anchor="_Toc310454345" w:history="1">
+        <w:r>
+          <w:rPr>
+            <w:rStyle w:val="Lienhypertexte"/>
+            <w:noProof/>
+          </w:rPr>
+          <w:t>Figure 12 Ecran d’accueil de YouRobot</w:t>
+        </w:r>
+        <w:r>
+          <w:rPr>
+            <w:noProof/>
+            <w:webHidden/>
+          </w:rPr>
+          <w:tab/>
+        </w:r>
+        <w:r>
+          <w:rPr>
+            <w:noProof/>
+            <w:webHidden/>
+          </w:rPr>
+          <w:fldChar w:fldCharType="begin"/>
+        </w:r>
+        <w:r>
+          <w:rPr>
+            <w:noProof/>
+            <w:webHidden/>
+          </w:rPr>
+          <w:instrText xml:space="preserve"> PAGEREF _Toc310454345 \h </w:instrText>
+        </w:r>
+        <w:r>
+          <w:rPr>
+            <w:noProof/>
+            <w:webHidden/>
+          </w:rPr>
+        </w:r>
+        <w:r>
+          <w:rPr>
+            <w:noProof/>
+            <w:webHidden/>
+          </w:rPr>
+          <w:fldChar w:fldCharType="separate"/>
+        </w:r>
+        <w:r>
+          <w:rPr>
+            <w:noProof/>
+            <w:webHidden/>
+          </w:rPr>
+          <w:t>14</w:t>
+        </w:r>
+        <w:r>
+          <w:rPr>
+            <w:noProof/>
+            <w:webHidden/>
+          </w:rPr>
+          <w:fldChar w:fldCharType="end"/>
+        </w:r>
+      </w:hyperlink>
+    </w:p>
+    <w:p>
+      <w:pPr>
         <w:sectPr>
           <w:headerReference w:type="default" r:id="rId12"/>
           <w:footerReference w:type="default" r:id="rId13"/>
@@ -3392,12 +4518,15 @@
           <w:docGrid w:linePitch="360"/>
         </w:sectPr>
       </w:pPr>
+      <w:r>
+        <w:fldChar w:fldCharType="end"/>
+      </w:r>
     </w:p>
     <w:p>
       <w:pPr>
         <w:pStyle w:val="Titre1"/>
       </w:pPr>
-      <w:bookmarkStart w:id="12" w:name="_Toc310446898"/>
+      <w:bookmarkStart w:id="12" w:name="_Toc310454315"/>
       <w:r>
         <w:lastRenderedPageBreak/>
         <w:t>Présentation</w:t>
@@ -3409,7 +4538,12 @@
         <w:t>générale</w:t>
       </w:r>
       <w:r>
-        <w:t xml:space="preserve"> du sujet</w:t>
+        <w:t xml:space="preserve"> du suj</w:t>
+      </w:r>
+      <w:bookmarkStart w:id="13" w:name="_GoBack"/>
+      <w:bookmarkEnd w:id="13"/>
+      <w:r>
+        <w:t>et</w:t>
       </w:r>
       <w:bookmarkEnd w:id="12"/>
     </w:p>
@@ -3516,21 +4650,21 @@
       <w:pPr>
         <w:pStyle w:val="Titre1"/>
       </w:pPr>
-      <w:bookmarkStart w:id="13" w:name="_Toc310446899"/>
+      <w:bookmarkStart w:id="14" w:name="_Toc310454316"/>
       <w:r>
         <w:t>Technologies utilisées et moyens</w:t>
       </w:r>
-      <w:bookmarkEnd w:id="13"/>
+      <w:bookmarkEnd w:id="14"/>
     </w:p>
     <w:p>
       <w:pPr>
         <w:pStyle w:val="Titre2"/>
       </w:pPr>
-      <w:bookmarkStart w:id="14" w:name="_Toc310446900"/>
+      <w:bookmarkStart w:id="15" w:name="_Toc310454317"/>
       <w:r>
         <w:t>Environnement de développement</w:t>
       </w:r>
-      <w:bookmarkEnd w:id="14"/>
+      <w:bookmarkEnd w:id="15"/>
     </w:p>
     <w:p/>
     <w:p>
@@ -3563,11 +4697,11 @@
       <w:pPr>
         <w:pStyle w:val="Titre2"/>
       </w:pPr>
-      <w:bookmarkStart w:id="15" w:name="_Toc310446901"/>
+      <w:bookmarkStart w:id="16" w:name="_Toc310454318"/>
       <w:r>
         <w:t>Contrôle du code source et travail collaboratif</w:t>
       </w:r>
-      <w:bookmarkEnd w:id="15"/>
+      <w:bookmarkEnd w:id="16"/>
     </w:p>
     <w:p>
       <w:r>
@@ -3576,7 +4710,7 @@
           <w:lang w:eastAsia="fr-FR"/>
         </w:rPr>
         <w:drawing>
-          <wp:anchor distT="0" distB="0" distL="114300" distR="114300" simplePos="0" relativeHeight="251662336" behindDoc="0" locked="0" layoutInCell="1" allowOverlap="1" wp14:anchorId="05EB0DDF" wp14:editId="257FCA87">
+          <wp:anchor distT="0" distB="0" distL="114300" distR="114300" simplePos="0" relativeHeight="251662336" behindDoc="0" locked="0" layoutInCell="1" allowOverlap="1" wp14:anchorId="7F79D7EA" wp14:editId="005D2279">
             <wp:simplePos x="0" y="0"/>
             <wp:positionH relativeFrom="column">
               <wp:posOffset>4634230</wp:posOffset>
@@ -3650,19 +4784,7 @@
           <w:rPr>
             <w:rStyle w:val="Lienhypertexte"/>
           </w:rPr>
-          <w:t>http://code.google.com</w:t>
-        </w:r>
-        <w:r>
-          <w:rPr>
-            <w:rStyle w:val="Lienhypertexte"/>
-          </w:rPr>
-          <w:t>/</w:t>
-        </w:r>
-        <w:r>
-          <w:rPr>
-            <w:rStyle w:val="Lienhypertexte"/>
-          </w:rPr>
-          <w:t>p/yourobot</w:t>
+          <w:t>http://code.google.com/p/yourobot</w:t>
         </w:r>
       </w:hyperlink>
     </w:p>
@@ -3687,11 +4809,11 @@
       <w:pPr>
         <w:pStyle w:val="Titre2"/>
       </w:pPr>
-      <w:bookmarkStart w:id="16" w:name="_Toc310446902"/>
+      <w:bookmarkStart w:id="17" w:name="_Toc310454319"/>
       <w:r>
         <w:t>Diagramme UML</w:t>
       </w:r>
-      <w:bookmarkEnd w:id="16"/>
+      <w:bookmarkEnd w:id="17"/>
     </w:p>
     <w:p/>
     <w:p>
@@ -3723,7 +4845,7 @@
           <w:lang w:eastAsia="fr-FR"/>
         </w:rPr>
         <w:drawing>
-          <wp:anchor distT="0" distB="0" distL="114300" distR="114300" simplePos="0" relativeHeight="251661312" behindDoc="0" locked="0" layoutInCell="1" allowOverlap="1" wp14:anchorId="1CBAFF0F" wp14:editId="4CD7B133">
+          <wp:anchor distT="0" distB="0" distL="114300" distR="114300" simplePos="0" relativeHeight="251661312" behindDoc="0" locked="0" layoutInCell="1" allowOverlap="1" wp14:anchorId="1000362E" wp14:editId="732B3B5B">
             <wp:simplePos x="0" y="0"/>
             <wp:positionH relativeFrom="column">
               <wp:posOffset>4919980</wp:posOffset>
@@ -3812,12 +4934,12 @@
       <w:pPr>
         <w:pStyle w:val="Titre1"/>
       </w:pPr>
-      <w:bookmarkStart w:id="17" w:name="_Toc310446903"/>
+      <w:bookmarkStart w:id="18" w:name="_Toc310454320"/>
       <w:r>
         <w:lastRenderedPageBreak/>
         <w:t>Déroulement du projet</w:t>
       </w:r>
-      <w:bookmarkEnd w:id="17"/>
+      <w:bookmarkEnd w:id="18"/>
     </w:p>
     <w:p/>
     <w:p>
@@ -4010,22 +5132,22 @@
       <w:pPr>
         <w:pStyle w:val="Titre1"/>
       </w:pPr>
-      <w:bookmarkStart w:id="18" w:name="_Toc310446904"/>
+      <w:bookmarkStart w:id="19" w:name="_Toc310454321"/>
       <w:r>
         <w:lastRenderedPageBreak/>
         <w:t>Diagrammes de cas d’utilisations</w:t>
       </w:r>
-      <w:bookmarkEnd w:id="18"/>
+      <w:bookmarkEnd w:id="19"/>
     </w:p>
     <w:p>
       <w:pPr>
         <w:pStyle w:val="Titre2"/>
       </w:pPr>
-      <w:bookmarkStart w:id="19" w:name="_Toc310446905"/>
+      <w:bookmarkStart w:id="20" w:name="_Toc310454322"/>
       <w:r>
         <w:t>Les joueurs</w:t>
       </w:r>
-      <w:bookmarkEnd w:id="19"/>
+      <w:bookmarkEnd w:id="20"/>
     </w:p>
     <w:p/>
     <w:p>
@@ -4039,7 +5161,7 @@
           <w:lang w:eastAsia="fr-FR"/>
         </w:rPr>
         <w:drawing>
-          <wp:inline distT="0" distB="0" distL="0" distR="0" wp14:anchorId="3BFD066D" wp14:editId="74EC4981">
+          <wp:inline distT="0" distB="0" distL="0" distR="0" wp14:anchorId="5C91068D" wp14:editId="42B5423D">
             <wp:extent cx="5753100" cy="3181350"/>
             <wp:effectExtent l="0" t="0" r="0" b="0"/>
             <wp:docPr id="1" name="Image 1" descr="C:\Users\Damien\Documents\Inge2K\Java\Projet\YouRobot_UML_Export\Joueurs.png"/>
@@ -4093,7 +5215,7 @@
         <w:pStyle w:val="Lgende"/>
         <w:jc w:val="center"/>
       </w:pPr>
-      <w:bookmarkStart w:id="20" w:name="_Toc310446911"/>
+      <w:bookmarkStart w:id="21" w:name="_Toc310454334"/>
       <w:r>
         <w:t xml:space="preserve">Figure </w:t>
       </w:r>
@@ -4118,7 +5240,7 @@
       <w:r>
         <w:t xml:space="preserve"> Diagramme des cas d’utilisations des joueurs</w:t>
       </w:r>
-      <w:bookmarkEnd w:id="20"/>
+      <w:bookmarkEnd w:id="21"/>
     </w:p>
     <w:p>
       <w:r>
@@ -4141,12 +5263,12 @@
       <w:pPr>
         <w:pStyle w:val="Titre2"/>
       </w:pPr>
-      <w:bookmarkStart w:id="21" w:name="_Toc310446906"/>
+      <w:bookmarkStart w:id="22" w:name="_Toc310454323"/>
       <w:r>
         <w:lastRenderedPageBreak/>
         <w:t>Les éléments et le terrain de jeux</w:t>
       </w:r>
-      <w:bookmarkEnd w:id="21"/>
+      <w:bookmarkEnd w:id="22"/>
     </w:p>
     <w:p>
       <w:pPr>
@@ -4159,7 +5281,7 @@
           <w:lang w:eastAsia="fr-FR"/>
         </w:rPr>
         <w:drawing>
-          <wp:inline distT="0" distB="0" distL="0" distR="0" wp14:anchorId="27CCC5C3" wp14:editId="75CB92E4">
+          <wp:inline distT="0" distB="0" distL="0" distR="0" wp14:anchorId="3EBAF108" wp14:editId="24BD95B3">
             <wp:extent cx="5753100" cy="4171950"/>
             <wp:effectExtent l="0" t="0" r="0" b="0"/>
             <wp:docPr id="2" name="Image 2" descr="C:\Users\Damien\Documents\Inge2K\Java\Projet\YouRobot_UML_Export\Terrain.png"/>
@@ -4213,7 +5335,7 @@
         <w:pStyle w:val="Lgende"/>
         <w:jc w:val="center"/>
       </w:pPr>
-      <w:bookmarkStart w:id="22" w:name="_Toc310446912"/>
+      <w:bookmarkStart w:id="23" w:name="_Toc310454335"/>
       <w:r>
         <w:t xml:space="preserve">Figure </w:t>
       </w:r>
@@ -4238,7 +5360,7 @@
       <w:r>
         <w:t xml:space="preserve"> Diagramme des cas d’utilisation du terrain</w:t>
       </w:r>
-      <w:bookmarkEnd w:id="22"/>
+      <w:bookmarkEnd w:id="23"/>
     </w:p>
     <w:p>
       <w:r>
@@ -4304,11 +5426,11 @@
       <w:pPr>
         <w:pStyle w:val="Titre2"/>
       </w:pPr>
-      <w:bookmarkStart w:id="23" w:name="_Toc310446907"/>
+      <w:bookmarkStart w:id="24" w:name="_Toc310454324"/>
       <w:r>
         <w:t>Conclusion sur les diagrammes de classes</w:t>
       </w:r>
-      <w:bookmarkEnd w:id="23"/>
+      <w:bookmarkEnd w:id="24"/>
     </w:p>
     <w:p/>
     <w:p>
@@ -4343,12 +5465,12 @@
       <w:pPr>
         <w:pStyle w:val="Titre1"/>
       </w:pPr>
-      <w:bookmarkStart w:id="24" w:name="_Toc310446908"/>
+      <w:bookmarkStart w:id="25" w:name="_Toc310454325"/>
       <w:r>
         <w:lastRenderedPageBreak/>
         <w:t>Diagrammes de classes</w:t>
       </w:r>
-      <w:bookmarkEnd w:id="24"/>
+      <w:bookmarkEnd w:id="25"/>
     </w:p>
     <w:p>
       <w:pPr>
@@ -4358,11 +5480,11 @@
           <w:numId w:val="4"/>
         </w:numPr>
       </w:pPr>
-      <w:bookmarkStart w:id="25" w:name="_Toc310446909"/>
+      <w:bookmarkStart w:id="26" w:name="_Toc310454326"/>
       <w:r>
         <w:t>Diagramme complet de l’application</w:t>
       </w:r>
-      <w:bookmarkEnd w:id="25"/>
+      <w:bookmarkEnd w:id="26"/>
     </w:p>
     <w:p>
       <w:pPr>
@@ -4419,7 +5541,7 @@
         <w:pStyle w:val="Lgende"/>
         <w:jc w:val="center"/>
       </w:pPr>
-      <w:bookmarkStart w:id="26" w:name="_Toc310446913"/>
+      <w:bookmarkStart w:id="27" w:name="_Toc310454336"/>
       <w:r>
         <w:t xml:space="preserve">Figure </w:t>
       </w:r>
@@ -4444,7 +5566,7 @@
       <w:r>
         <w:t xml:space="preserve"> Diagramme de classe complet</w:t>
       </w:r>
-      <w:bookmarkEnd w:id="26"/>
+      <w:bookmarkEnd w:id="27"/>
     </w:p>
     <w:p>
       <w:pPr>
@@ -4464,7 +5586,10 @@
         <w:jc w:val="left"/>
       </w:pPr>
       <w:r>
-        <w:t>En gros ce diagramme dit : Un monde contient des éléments</w:t>
+        <w:t>Ce</w:t>
+      </w:r>
+      <w:r>
+        <w:t xml:space="preserve"> diagramme dit : Un monde contient des éléments</w:t>
       </w:r>
       <w:r>
         <w:t xml:space="preserve"> et des zones</w:t>
@@ -4517,12 +5642,12 @@
       <w:pPr>
         <w:pStyle w:val="Titre2"/>
       </w:pPr>
-      <w:bookmarkStart w:id="27" w:name="_Toc310446910"/>
+      <w:bookmarkStart w:id="28" w:name="_Toc310454327"/>
       <w:r>
         <w:lastRenderedPageBreak/>
         <w:t>Découpage de l’application</w:t>
       </w:r>
-      <w:bookmarkEnd w:id="27"/>
+      <w:bookmarkEnd w:id="28"/>
     </w:p>
     <w:p/>
     <w:p>
@@ -4596,7 +5721,7 @@
         <w:pStyle w:val="Lgende"/>
         <w:jc w:val="center"/>
       </w:pPr>
-      <w:bookmarkStart w:id="28" w:name="_Toc310446914"/>
+      <w:bookmarkStart w:id="29" w:name="_Toc310454337"/>
       <w:r>
         <w:t xml:space="preserve">Figure </w:t>
       </w:r>
@@ -4621,7 +5746,7 @@
       <w:r>
         <w:t xml:space="preserve"> Packages du jeu</w:t>
       </w:r>
-      <w:bookmarkEnd w:id="28"/>
+      <w:bookmarkEnd w:id="29"/>
     </w:p>
     <w:p>
       <w:r>
@@ -4777,6 +5902,7 @@
       <w:pPr>
         <w:pStyle w:val="Titre2"/>
       </w:pPr>
+      <w:bookmarkStart w:id="30" w:name="_Toc310454328"/>
       <w:r>
         <w:lastRenderedPageBreak/>
         <w:t xml:space="preserve">Package </w:t>
@@ -4785,6 +5911,7 @@
       <w:r>
         <w:t>YouRobot</w:t>
       </w:r>
+      <w:bookmarkEnd w:id="30"/>
       <w:proofErr w:type="spellEnd"/>
     </w:p>
     <w:p>
@@ -4851,6 +5978,7 @@
         <w:pStyle w:val="Lgende"/>
         <w:jc w:val="center"/>
       </w:pPr>
+      <w:bookmarkStart w:id="31" w:name="_Toc310454338"/>
       <w:r>
         <w:t xml:space="preserve">Figure </w:t>
       </w:r>
@@ -4879,6 +6007,7 @@
       <w:r>
         <w:t>YouRobot</w:t>
       </w:r>
+      <w:bookmarkEnd w:id="31"/>
       <w:proofErr w:type="spellEnd"/>
     </w:p>
     <w:p>
@@ -4909,6 +6038,7 @@
       <w:pPr>
         <w:pStyle w:val="Titre2"/>
       </w:pPr>
+      <w:bookmarkStart w:id="32" w:name="_Toc310454329"/>
       <w:r>
         <w:lastRenderedPageBreak/>
         <w:t xml:space="preserve">Package </w:t>
@@ -4917,6 +6047,7 @@
       <w:r>
         <w:t>elements</w:t>
       </w:r>
+      <w:bookmarkEnd w:id="32"/>
       <w:proofErr w:type="spellEnd"/>
     </w:p>
     <w:p>
@@ -4984,6 +6115,7 @@
         <w:pStyle w:val="Lgende"/>
         <w:jc w:val="center"/>
       </w:pPr>
+      <w:bookmarkStart w:id="33" w:name="_Toc310454339"/>
       <w:r>
         <w:t xml:space="preserve">Figure </w:t>
       </w:r>
@@ -5012,6 +6144,7 @@
       <w:r>
         <w:t>elements</w:t>
       </w:r>
+      <w:bookmarkEnd w:id="33"/>
       <w:proofErr w:type="spellEnd"/>
     </w:p>
     <w:p/>
@@ -5086,47 +6219,21 @@
         <w:t xml:space="preserve"> aussi d’un type, ce type est utilisé par la suite pour déterminer la puissance des bonus.</w:t>
       </w:r>
     </w:p>
-    <w:p/>
     <w:p>
       <w:pPr>
         <w:pStyle w:val="Titre2"/>
-        <w:rPr>
-          <w:lang w:val="en-US"/>
-        </w:rPr>
-      </w:pPr>
-      <w:r>
-        <w:rPr>
-          <w:lang w:val="en-US"/>
-        </w:rPr>
+      </w:pPr>
+      <w:bookmarkStart w:id="34" w:name="_Toc310454330"/>
+      <w:r>
         <w:lastRenderedPageBreak/>
-        <w:t xml:space="preserve">Packages Area, </w:t>
-      </w:r>
-      <w:r>
-        <w:rPr>
-          <w:lang w:val="en-US"/>
-        </w:rPr>
-        <w:t>R</w:t>
-      </w:r>
-      <w:r>
-        <w:rPr>
-          <w:lang w:val="en-US"/>
-        </w:rPr>
-        <w:t xml:space="preserve">obot </w:t>
-      </w:r>
-      <w:proofErr w:type="gramStart"/>
-      <w:r>
-        <w:rPr>
-          <w:lang w:val="en-US"/>
-        </w:rPr>
-        <w:t>et</w:t>
-      </w:r>
-      <w:proofErr w:type="gramEnd"/>
-      <w:r>
-        <w:rPr>
-          <w:lang w:val="en-US"/>
-        </w:rPr>
-        <w:t xml:space="preserve"> Wall</w:t>
-      </w:r>
+        <w:t xml:space="preserve">La classe abstraite </w:t>
+      </w:r>
+      <w:proofErr w:type="spellStart"/>
+      <w:r>
+        <w:t>Element</w:t>
+      </w:r>
+      <w:bookmarkEnd w:id="34"/>
+      <w:proofErr w:type="spellEnd"/>
     </w:p>
     <w:p>
       <w:pPr>
@@ -5139,7 +6246,430 @@
           <w:lang w:eastAsia="fr-FR"/>
         </w:rPr>
         <w:drawing>
-          <wp:inline distT="0" distB="0" distL="0" distR="0" wp14:anchorId="260A659D" wp14:editId="77E90522">
+          <wp:inline distT="0" distB="0" distL="0" distR="0" wp14:anchorId="4B036F37" wp14:editId="5DCE78C1">
+            <wp:extent cx="5419725" cy="5133975"/>
+            <wp:effectExtent l="0" t="0" r="9525" b="9525"/>
+            <wp:docPr id="5" name="Image 5"/>
+            <wp:cNvGraphicFramePr>
+              <a:graphicFrameLocks xmlns:a="http://schemas.openxmlformats.org/drawingml/2006/main" noChangeAspect="1"/>
+            </wp:cNvGraphicFramePr>
+            <a:graphic xmlns:a="http://schemas.openxmlformats.org/drawingml/2006/main">
+              <a:graphicData uri="http://schemas.openxmlformats.org/drawingml/2006/picture">
+                <pic:pic xmlns:pic="http://schemas.openxmlformats.org/drawingml/2006/picture">
+                  <pic:nvPicPr>
+                    <pic:cNvPr id="0" name=""/>
+                    <pic:cNvPicPr/>
+                  </pic:nvPicPr>
+                  <pic:blipFill>
+                    <a:blip r:embed="rId26"/>
+                    <a:stretch>
+                      <a:fillRect/>
+                    </a:stretch>
+                  </pic:blipFill>
+                  <pic:spPr>
+                    <a:xfrm>
+                      <a:off x="0" y="0"/>
+                      <a:ext cx="5419725" cy="5133975"/>
+                    </a:xfrm>
+                    <a:prstGeom prst="rect">
+                      <a:avLst/>
+                    </a:prstGeom>
+                  </pic:spPr>
+                </pic:pic>
+              </a:graphicData>
+            </a:graphic>
+          </wp:inline>
+        </w:drawing>
+      </w:r>
+    </w:p>
+    <w:p>
+      <w:pPr>
+        <w:pStyle w:val="Lgende"/>
+        <w:jc w:val="center"/>
+      </w:pPr>
+      <w:bookmarkStart w:id="35" w:name="_Toc310454340"/>
+      <w:r>
+        <w:t xml:space="preserve">Figure </w:t>
+      </w:r>
+      <w:r>
+        <w:fldChar w:fldCharType="begin"/>
+      </w:r>
+      <w:r>
+        <w:instrText xml:space="preserve"> SEQ Figure \* ARABIC </w:instrText>
+      </w:r>
+      <w:r>
+        <w:fldChar w:fldCharType="separate"/>
+      </w:r>
+      <w:r>
+        <w:rPr>
+          <w:noProof/>
+        </w:rPr>
+        <w:t>7</w:t>
+      </w:r>
+      <w:r>
+        <w:fldChar w:fldCharType="end"/>
+      </w:r>
+      <w:r>
+        <w:t xml:space="preserve"> La classe </w:t>
+      </w:r>
+      <w:proofErr w:type="spellStart"/>
+      <w:r>
+        <w:t>Element</w:t>
+      </w:r>
+      <w:bookmarkEnd w:id="35"/>
+      <w:proofErr w:type="spellEnd"/>
+    </w:p>
+    <w:p>
+      <w:r>
+        <w:t xml:space="preserve">La classe élément est la brique principale de </w:t>
+      </w:r>
+      <w:proofErr w:type="spellStart"/>
+      <w:r>
+        <w:t>YouRobot</w:t>
+      </w:r>
+      <w:proofErr w:type="spellEnd"/>
+      <w:r>
+        <w:t>. Cette classe permet et effectue les opérations suivantes :</w:t>
+      </w:r>
+    </w:p>
+    <w:p>
+      <w:pPr>
+        <w:pStyle w:val="Paragraphedeliste"/>
+        <w:numPr>
+          <w:ilvl w:val="0"/>
+          <w:numId w:val="5"/>
+        </w:numPr>
+      </w:pPr>
+      <w:r>
+        <w:t>Dessiner une texture, supporte l’orientation.</w:t>
+      </w:r>
+    </w:p>
+    <w:p>
+      <w:pPr>
+        <w:pStyle w:val="Paragraphedeliste"/>
+        <w:numPr>
+          <w:ilvl w:val="0"/>
+          <w:numId w:val="5"/>
+        </w:numPr>
+      </w:pPr>
+      <w:r>
+        <w:t>Obtenir et définir la position de la texture.</w:t>
+      </w:r>
+    </w:p>
+    <w:p>
+      <w:pPr>
+        <w:pStyle w:val="Paragraphedeliste"/>
+        <w:numPr>
+          <w:ilvl w:val="0"/>
+          <w:numId w:val="5"/>
+        </w:numPr>
+      </w:pPr>
+      <w:r>
+        <w:t>S’attacher et se détacher d’un monde (classe World). (</w:t>
+      </w:r>
+      <w:proofErr w:type="spellStart"/>
+      <w:r>
+        <w:t>attachToWorld</w:t>
+      </w:r>
+      <w:proofErr w:type="spellEnd"/>
+      <w:r>
+        <w:t xml:space="preserve"> et </w:t>
+      </w:r>
+      <w:proofErr w:type="spellStart"/>
+      <w:r>
+        <w:t>detachFromWorld</w:t>
+      </w:r>
+      <w:proofErr w:type="spellEnd"/>
+      <w:r>
+        <w:t>)</w:t>
+      </w:r>
+    </w:p>
+    <w:p>
+      <w:pPr>
+        <w:pStyle w:val="Paragraphedeliste"/>
+        <w:numPr>
+          <w:ilvl w:val="1"/>
+          <w:numId w:val="5"/>
+        </w:numPr>
+      </w:pPr>
+      <w:r>
+        <w:t>L’attache d’un élément à un monde est obligatoire et a été fait comme cela car un Body de Box2D est créé à partir dans World de JBox2D.</w:t>
+      </w:r>
+    </w:p>
+    <w:p/>
+    <w:p>
+      <w:r>
+        <w:t>Le code d’attache est le suivant :</w:t>
+      </w:r>
+    </w:p>
+    <w:p>
+      <w:pPr>
+        <w:pStyle w:val="Code"/>
+        <w:rPr>
+          <w:color w:val="595959" w:themeColor="text1" w:themeTint="A6"/>
+        </w:rPr>
+      </w:pPr>
+      <w:r>
+        <w:rPr>
+          <w:color w:val="595959" w:themeColor="text1" w:themeTint="A6"/>
+        </w:rPr>
+        <w:t>/</w:t>
+      </w:r>
+      <w:r>
+        <w:rPr>
+          <w:color w:val="595959" w:themeColor="text1" w:themeTint="A6"/>
+        </w:rPr>
+        <w:t xml:space="preserve">/ </w:t>
+      </w:r>
+      <w:proofErr w:type="gramStart"/>
+      <w:r>
+        <w:rPr>
+          <w:color w:val="595959" w:themeColor="text1" w:themeTint="A6"/>
+        </w:rPr>
+        <w:t>Associa</w:t>
+      </w:r>
+      <w:r>
+        <w:rPr>
+          <w:color w:val="595959" w:themeColor="text1" w:themeTint="A6"/>
+        </w:rPr>
+        <w:t>ting</w:t>
+      </w:r>
+      <w:proofErr w:type="gramEnd"/>
+      <w:r>
+        <w:rPr>
+          <w:color w:val="595959" w:themeColor="text1" w:themeTint="A6"/>
+        </w:rPr>
+        <w:t xml:space="preserve"> this object with the body.</w:t>
+      </w:r>
+    </w:p>
+    <w:p>
+      <w:pPr>
+        <w:pStyle w:val="Code"/>
+        <w:rPr>
+          <w:color w:val="595959" w:themeColor="text1" w:themeTint="A6"/>
+        </w:rPr>
+      </w:pPr>
+      <w:r>
+        <w:rPr>
+          <w:color w:val="595959" w:themeColor="text1" w:themeTint="A6"/>
+        </w:rPr>
+        <w:t xml:space="preserve">// </w:t>
+      </w:r>
+      <w:proofErr w:type="gramStart"/>
+      <w:r>
+        <w:rPr>
+          <w:color w:val="595959" w:themeColor="text1" w:themeTint="A6"/>
+        </w:rPr>
+        <w:t>This</w:t>
+      </w:r>
+      <w:proofErr w:type="gramEnd"/>
+      <w:r>
+        <w:rPr>
+          <w:color w:val="595959" w:themeColor="text1" w:themeTint="A6"/>
+        </w:rPr>
+        <w:t xml:space="preserve"> is made here and not in the constructor to prevent a constructor this leak.</w:t>
+      </w:r>
+    </w:p>
+    <w:p>
+      <w:pPr>
+        <w:pStyle w:val="Code"/>
+        <w:rPr>
+          <w:color w:val="595959" w:themeColor="text1" w:themeTint="A6"/>
+        </w:rPr>
+      </w:pPr>
+      <w:proofErr w:type="spellStart"/>
+      <w:r>
+        <w:rPr>
+          <w:color w:val="595959" w:themeColor="text1" w:themeTint="A6"/>
+        </w:rPr>
+        <w:t>this.bo</w:t>
+      </w:r>
+      <w:r>
+        <w:rPr>
+          <w:color w:val="595959" w:themeColor="text1" w:themeTint="A6"/>
+        </w:rPr>
+        <w:t>dyDef.userData</w:t>
+      </w:r>
+      <w:proofErr w:type="spellEnd"/>
+      <w:r>
+        <w:rPr>
+          <w:color w:val="595959" w:themeColor="text1" w:themeTint="A6"/>
+        </w:rPr>
+        <w:t xml:space="preserve"> = (Object) this;</w:t>
+      </w:r>
+    </w:p>
+    <w:p>
+      <w:pPr>
+        <w:pStyle w:val="Code"/>
+        <w:rPr>
+          <w:color w:val="595959" w:themeColor="text1" w:themeTint="A6"/>
+        </w:rPr>
+      </w:pPr>
+      <w:proofErr w:type="gramStart"/>
+      <w:r>
+        <w:rPr>
+          <w:color w:val="595959" w:themeColor="text1" w:themeTint="A6"/>
+        </w:rPr>
+        <w:t>body</w:t>
+      </w:r>
+      <w:proofErr w:type="gramEnd"/>
+      <w:r>
+        <w:rPr>
+          <w:color w:val="595959" w:themeColor="text1" w:themeTint="A6"/>
+        </w:rPr>
+        <w:t xml:space="preserve"> = </w:t>
+      </w:r>
+      <w:proofErr w:type="spellStart"/>
+      <w:r>
+        <w:rPr>
+          <w:color w:val="595959" w:themeColor="text1" w:themeTint="A6"/>
+        </w:rPr>
+        <w:t>w.createBody</w:t>
+      </w:r>
+      <w:proofErr w:type="spellEnd"/>
+      <w:r>
+        <w:rPr>
+          <w:color w:val="595959" w:themeColor="text1" w:themeTint="A6"/>
+        </w:rPr>
+        <w:t>(</w:t>
+      </w:r>
+      <w:proofErr w:type="spellStart"/>
+      <w:r>
+        <w:rPr>
+          <w:color w:val="595959" w:themeColor="text1" w:themeTint="A6"/>
+        </w:rPr>
+        <w:t>bodyDef</w:t>
+      </w:r>
+      <w:proofErr w:type="spellEnd"/>
+      <w:r>
+        <w:rPr>
+          <w:color w:val="595959" w:themeColor="text1" w:themeTint="A6"/>
+        </w:rPr>
+        <w:t>);</w:t>
+      </w:r>
+      <w:r>
+        <w:rPr>
+          <w:color w:val="595959" w:themeColor="text1" w:themeTint="A6"/>
+        </w:rPr>
+        <w:t xml:space="preserve"> // Creation du body JBox2D.</w:t>
+      </w:r>
+    </w:p>
+    <w:p>
+      <w:pPr>
+        <w:pStyle w:val="Code"/>
+        <w:rPr>
+          <w:color w:val="595959" w:themeColor="text1" w:themeTint="A6"/>
+          <w:lang w:val="fr-FR"/>
+        </w:rPr>
+      </w:pPr>
+      <w:proofErr w:type="spellStart"/>
+      <w:proofErr w:type="gramStart"/>
+      <w:r>
+        <w:rPr>
+          <w:color w:val="595959" w:themeColor="text1" w:themeTint="A6"/>
+          <w:lang w:val="fr-FR"/>
+        </w:rPr>
+        <w:t>body.createFixture</w:t>
+      </w:r>
+      <w:proofErr w:type="spellEnd"/>
+      <w:r>
+        <w:rPr>
+          <w:color w:val="595959" w:themeColor="text1" w:themeTint="A6"/>
+          <w:lang w:val="fr-FR"/>
+        </w:rPr>
+        <w:t>(</w:t>
+      </w:r>
+      <w:proofErr w:type="spellStart"/>
+      <w:proofErr w:type="gramEnd"/>
+      <w:r>
+        <w:rPr>
+          <w:color w:val="595959" w:themeColor="text1" w:themeTint="A6"/>
+          <w:lang w:val="fr-FR"/>
+        </w:rPr>
+        <w:t>fixtureDef</w:t>
+      </w:r>
+      <w:proofErr w:type="spellEnd"/>
+      <w:r>
+        <w:rPr>
+          <w:color w:val="595959" w:themeColor="text1" w:themeTint="A6"/>
+          <w:lang w:val="fr-FR"/>
+        </w:rPr>
+        <w:t>); // Association au monde JBox2D.</w:t>
+      </w:r>
+    </w:p>
+    <w:p>
+      <w:pPr>
+        <w:pStyle w:val="Code"/>
+        <w:rPr>
+          <w:color w:val="595959" w:themeColor="text1" w:themeTint="A6"/>
+          <w:lang w:val="fr-FR"/>
+        </w:rPr>
+      </w:pPr>
+      <w:proofErr w:type="spellStart"/>
+      <w:proofErr w:type="gramStart"/>
+      <w:r>
+        <w:rPr>
+          <w:color w:val="595959" w:themeColor="text1" w:themeTint="A6"/>
+          <w:lang w:val="fr-FR"/>
+        </w:rPr>
+        <w:t>setOrientation</w:t>
+      </w:r>
+      <w:proofErr w:type="spellEnd"/>
+      <w:r>
+        <w:rPr>
+          <w:color w:val="595959" w:themeColor="text1" w:themeTint="A6"/>
+          <w:lang w:val="fr-FR"/>
+        </w:rPr>
+        <w:t>(</w:t>
+      </w:r>
+      <w:proofErr w:type="gramEnd"/>
+      <w:r>
+        <w:rPr>
+          <w:color w:val="595959" w:themeColor="text1" w:themeTint="A6"/>
+          <w:lang w:val="fr-FR"/>
+        </w:rPr>
+        <w:t>orientation);</w:t>
+      </w:r>
+      <w:r>
+        <w:rPr>
+          <w:color w:val="595959" w:themeColor="text1" w:themeTint="A6"/>
+          <w:lang w:val="fr-FR"/>
+        </w:rPr>
+        <w:t xml:space="preserve"> // </w:t>
+      </w:r>
+      <w:r>
+        <w:rPr>
+          <w:color w:val="595959" w:themeColor="text1" w:themeTint="A6"/>
+          <w:lang w:val="fr-FR"/>
+        </w:rPr>
+        <w:t>Force la mise à jour de la rotation.</w:t>
+      </w:r>
+    </w:p>
+    <w:p/>
+    <w:p/>
+    <w:p>
+      <w:pPr>
+        <w:pStyle w:val="Titre2"/>
+      </w:pPr>
+      <w:bookmarkStart w:id="36" w:name="_Toc310454331"/>
+      <w:r>
+        <w:lastRenderedPageBreak/>
+        <w:t>Packages Area, Robot et Wall</w:t>
+      </w:r>
+      <w:bookmarkEnd w:id="36"/>
+    </w:p>
+    <w:p>
+      <w:pPr>
+        <w:keepNext/>
+        <w:jc w:val="center"/>
+      </w:pPr>
+      <w:r>
+        <w:rPr>
+          <w:noProof/>
+          <w:lang w:eastAsia="fr-FR"/>
+        </w:rPr>
+        <w:drawing>
+          <wp:inline distT="0" distB="0" distL="0" distR="0" wp14:anchorId="35843AC3" wp14:editId="2CCF1A1E">
             <wp:extent cx="3943350" cy="3590925"/>
             <wp:effectExtent l="0" t="0" r="0" b="9525"/>
             <wp:docPr id="4" name="Image 4" descr="C:\Users\Damien\Documents\Inge2K\Java\Projet\YouRobot_UML_Export\Content of area.png"/>
@@ -5156,7 +6686,7 @@
                     </pic:cNvPicPr>
                   </pic:nvPicPr>
                   <pic:blipFill>
-                    <a:blip r:embed="rId26">
+                    <a:blip r:embed="rId27">
                       <a:extLst>
                         <a:ext uri="{28A0092B-C50C-407E-A947-70E740481C1C}">
                           <a14:useLocalDpi xmlns:a14="http://schemas.microsoft.com/office/drawing/2010/main" val="0"/>
@@ -5193,6 +6723,7 @@
         <w:pStyle w:val="Lgende"/>
         <w:jc w:val="center"/>
       </w:pPr>
+      <w:bookmarkStart w:id="37" w:name="_Toc310454341"/>
       <w:r>
         <w:t xml:space="preserve">Figure </w:t>
       </w:r>
@@ -5209,7 +6740,7 @@
         <w:rPr>
           <w:noProof/>
         </w:rPr>
-        <w:t>7</w:t>
+        <w:t>8</w:t>
       </w:r>
       <w:r>
         <w:fldChar w:fldCharType="end"/>
@@ -5217,6 +6748,7 @@
       <w:r>
         <w:t xml:space="preserve"> Package Area</w:t>
       </w:r>
+      <w:bookmarkEnd w:id="37"/>
     </w:p>
     <w:p/>
     <w:p>
@@ -5265,7 +6797,7 @@
           <w:lang w:eastAsia="fr-FR"/>
         </w:rPr>
         <w:drawing>
-          <wp:inline distT="0" distB="0" distL="0" distR="0" wp14:anchorId="68DE002D" wp14:editId="27B9ABF8">
+          <wp:inline distT="0" distB="0" distL="0" distR="0" wp14:anchorId="2029AB1F" wp14:editId="79967CE8">
             <wp:extent cx="4248150" cy="2152650"/>
             <wp:effectExtent l="0" t="0" r="0" b="0"/>
             <wp:docPr id="8" name="Image 8" descr="C:\Users\Damien\Documents\Inge2K\Java\Projet\YouRobot_UML_Export\Content of robot.png"/>
@@ -5282,7 +6814,7 @@
                     </pic:cNvPicPr>
                   </pic:nvPicPr>
                   <pic:blipFill>
-                    <a:blip r:embed="rId27">
+                    <a:blip r:embed="rId28">
                       <a:extLst>
                         <a:ext uri="{28A0092B-C50C-407E-A947-70E740481C1C}">
                           <a14:useLocalDpi xmlns:a14="http://schemas.microsoft.com/office/drawing/2010/main" val="0"/>
@@ -5319,6 +6851,7 @@
         <w:pStyle w:val="Lgende"/>
         <w:jc w:val="center"/>
       </w:pPr>
+      <w:bookmarkStart w:id="38" w:name="_Toc310454342"/>
       <w:r>
         <w:t xml:space="preserve">Figure </w:t>
       </w:r>
@@ -5335,7 +6868,7 @@
         <w:rPr>
           <w:noProof/>
         </w:rPr>
-        <w:t>8</w:t>
+        <w:t>9</w:t>
       </w:r>
       <w:r>
         <w:fldChar w:fldCharType="end"/>
@@ -5343,6 +6876,7 @@
       <w:r>
         <w:t xml:space="preserve"> Package Robot</w:t>
       </w:r>
+      <w:bookmarkEnd w:id="38"/>
     </w:p>
     <w:p/>
     <w:p>
@@ -5396,7 +6930,7 @@
         </w:rPr>
         <w:lastRenderedPageBreak/>
         <w:drawing>
-          <wp:inline distT="0" distB="0" distL="0" distR="0" wp14:anchorId="1ED501A0" wp14:editId="6CAC1025">
+          <wp:inline distT="0" distB="0" distL="0" distR="0" wp14:anchorId="1D42B669" wp14:editId="235CA3CD">
             <wp:extent cx="4105275" cy="1581150"/>
             <wp:effectExtent l="0" t="0" r="9525" b="0"/>
             <wp:docPr id="9" name="Image 9" descr="C:\Users\Damien\Documents\Inge2K\Java\Projet\YouRobot_UML_Export\Content of wall.png"/>
@@ -5413,7 +6947,7 @@
                     </pic:cNvPicPr>
                   </pic:nvPicPr>
                   <pic:blipFill>
-                    <a:blip r:embed="rId28">
+                    <a:blip r:embed="rId29">
                       <a:extLst>
                         <a:ext uri="{28A0092B-C50C-407E-A947-70E740481C1C}">
                           <a14:useLocalDpi xmlns:a14="http://schemas.microsoft.com/office/drawing/2010/main" val="0"/>
@@ -5450,6 +6984,7 @@
         <w:pStyle w:val="Lgende"/>
         <w:jc w:val="center"/>
       </w:pPr>
+      <w:bookmarkStart w:id="39" w:name="_Toc310454343"/>
       <w:r>
         <w:t xml:space="preserve">Figure </w:t>
       </w:r>
@@ -5466,7 +7001,7 @@
         <w:rPr>
           <w:noProof/>
         </w:rPr>
-        <w:t>9</w:t>
+        <w:t>10</w:t>
       </w:r>
       <w:r>
         <w:fldChar w:fldCharType="end"/>
@@ -5478,6 +7013,7 @@
       <w:r>
         <w:t>wall</w:t>
       </w:r>
+      <w:bookmarkEnd w:id="39"/>
       <w:proofErr w:type="spellEnd"/>
     </w:p>
     <w:p>
@@ -5496,9 +7032,11 @@
       <w:pPr>
         <w:pStyle w:val="Titre2"/>
       </w:pPr>
+      <w:bookmarkStart w:id="40" w:name="_Toc310454332"/>
       <w:r>
         <w:t>Les bonus</w:t>
       </w:r>
+      <w:bookmarkEnd w:id="40"/>
     </w:p>
     <w:p>
       <w:pPr>
@@ -5511,7 +7049,7 @@
           <w:lang w:eastAsia="fr-FR"/>
         </w:rPr>
         <w:drawing>
-          <wp:inline distT="0" distB="0" distL="0" distR="0" wp14:anchorId="7B25305C" wp14:editId="04950FA2">
+          <wp:inline distT="0" distB="0" distL="0" distR="0" wp14:anchorId="3404B827" wp14:editId="3419915A">
             <wp:extent cx="5972810" cy="2480310"/>
             <wp:effectExtent l="0" t="0" r="8890" b="0"/>
             <wp:docPr id="20" name="Image 20"/>
@@ -5526,7 +7064,7 @@
                     <pic:cNvPicPr/>
                   </pic:nvPicPr>
                   <pic:blipFill>
-                    <a:blip r:embed="rId29"/>
+                    <a:blip r:embed="rId30"/>
                     <a:stretch>
                       <a:fillRect/>
                     </a:stretch>
@@ -5552,6 +7090,7 @@
         <w:pStyle w:val="Lgende"/>
         <w:jc w:val="center"/>
       </w:pPr>
+      <w:bookmarkStart w:id="41" w:name="_Toc310454344"/>
       <w:r>
         <w:t xml:space="preserve">Figure </w:t>
       </w:r>
@@ -5568,7 +7107,7 @@
         <w:rPr>
           <w:noProof/>
         </w:rPr>
-        <w:t>10</w:t>
+        <w:t>11</w:t>
       </w:r>
       <w:r>
         <w:fldChar w:fldCharType="end"/>
@@ -5576,6 +7115,7 @@
       <w:r>
         <w:t xml:space="preserve"> Package bonus</w:t>
       </w:r>
+      <w:bookmarkEnd w:id="41"/>
     </w:p>
     <w:p>
       <w:r>
@@ -5680,8 +7220,8 @@
     <w:p>
       <w:pPr>
         <w:sectPr>
-          <w:headerReference w:type="default" r:id="rId30"/>
-          <w:footerReference w:type="default" r:id="rId31"/>
+          <w:headerReference w:type="default" r:id="rId31"/>
+          <w:footerReference w:type="default" r:id="rId32"/>
           <w:pgSz w:w="11906" w:h="16838"/>
           <w:pgMar w:top="720" w:right="720" w:bottom="720" w:left="720" w:header="708" w:footer="708" w:gutter="0"/>
           <w:cols w:space="708"/>
@@ -5693,10 +7233,12 @@
       <w:pPr>
         <w:pStyle w:val="Titre1"/>
       </w:pPr>
+      <w:bookmarkStart w:id="42" w:name="_Toc310454333"/>
       <w:r>
         <w:lastRenderedPageBreak/>
         <w:t>Conclusion</w:t>
       </w:r>
+      <w:bookmarkEnd w:id="42"/>
     </w:p>
     <w:p/>
     <w:p>
@@ -5710,7 +7252,7 @@
           <w:lang w:eastAsia="fr-FR"/>
         </w:rPr>
         <w:drawing>
-          <wp:inline distT="0" distB="0" distL="0" distR="0" wp14:anchorId="65411E4F" wp14:editId="0E34A740">
+          <wp:inline distT="0" distB="0" distL="0" distR="0" wp14:anchorId="53E9F3B9" wp14:editId="5137EBBA">
             <wp:extent cx="5972810" cy="4685665"/>
             <wp:effectExtent l="0" t="0" r="8890" b="635"/>
             <wp:docPr id="21" name="Image 21"/>
@@ -5725,7 +7267,7 @@
                     <pic:cNvPicPr/>
                   </pic:nvPicPr>
                   <pic:blipFill>
-                    <a:blip r:embed="rId32"/>
+                    <a:blip r:embed="rId33"/>
                     <a:stretch>
                       <a:fillRect/>
                     </a:stretch>
@@ -5751,6 +7293,7 @@
         <w:pStyle w:val="Lgende"/>
         <w:jc w:val="center"/>
       </w:pPr>
+      <w:bookmarkStart w:id="43" w:name="_Toc310454345"/>
       <w:r>
         <w:t xml:space="preserve">Figure </w:t>
       </w:r>
@@ -5767,7 +7310,7 @@
         <w:rPr>
           <w:noProof/>
         </w:rPr>
-        <w:t>11</w:t>
+        <w:t>12</w:t>
       </w:r>
       <w:r>
         <w:fldChar w:fldCharType="end"/>
@@ -5779,6 +7322,7 @@
       <w:r>
         <w:t>YouRobot</w:t>
       </w:r>
+      <w:bookmarkEnd w:id="43"/>
       <w:proofErr w:type="spellEnd"/>
     </w:p>
     <w:p/>
@@ -5794,6 +7338,12 @@
     </w:p>
     <w:p/>
     <w:p>
+      <w:r>
+        <w:t>Nous avons essayé de coder le plus proprement possible et le plus dans l’esprit Java orienté objet, bien que cela n’a pas été toujours facile car de vieux automatismes en C#/C ressurgissais de temps en temps.</w:t>
+      </w:r>
+    </w:p>
+    <w:p/>
+    <w:p>
       <w:proofErr w:type="spellStart"/>
       <w:r>
         <w:t>YouRobot</w:t>
@@ -5808,9 +7358,12 @@
       <w:r>
         <w:t>(incluant la documentation), c’est un projet assez conséquent.</w:t>
       </w:r>
-      <w:bookmarkStart w:id="29" w:name="_GoBack"/>
-      <w:bookmarkEnd w:id="29"/>
-    </w:p>
+      <w:r>
+        <w:t xml:space="preserve"> Mais le résultat est là, le jeu est sympathique à jouer.</w:t>
+      </w:r>
+    </w:p>
+    <w:p/>
+    <w:p/>
     <w:sectPr>
       <w:pgSz w:w="11906" w:h="16838"/>
       <w:pgMar w:top="720" w:right="720" w:bottom="720" w:left="720" w:header="708" w:footer="708" w:gutter="0"/>
@@ -5890,7 +7443,7 @@
               <w:noProof/>
               <w:color w:val="FFFFFF" w:themeColor="background1"/>
             </w:rPr>
-            <w:t>6</w:t>
+            <w:t>2</w:t>
           </w:r>
           <w:r>
             <w:rPr>
@@ -5924,7 +7477,7 @@
             <w:rPr>
               <w:noProof/>
             </w:rPr>
-            <w:t>Diagrammes de cas d’utilisations</w:t>
+            <w:t>Présentation générale du sujet</w:t>
           </w:r>
           <w:r>
             <w:fldChar w:fldCharType="end"/>
@@ -5935,7 +7488,7 @@
           <w:sdt>
             <w:sdtPr>
               <w:alias w:val="Société"/>
-              <w:id w:val="-993562045"/>
+              <w:id w:val="1589031841"/>
               <w:placeholder>
                 <w:docPart w:val="6F66D8BCDF5B4B14861A55220B378338"/>
               </w:placeholder>
@@ -6140,7 +7693,7 @@
               <w:noProof/>
               <w:color w:val="FFFFFF" w:themeColor="background1"/>
             </w:rPr>
-            <w:t>12</w:t>
+            <w:t>14</w:t>
           </w:r>
           <w:r>
             <w:rPr>
@@ -6174,7 +7727,7 @@
             <w:rPr>
               <w:noProof/>
             </w:rPr>
-            <w:t>Diagrammes de classes</w:t>
+            <w:t>Conclusion</w:t>
           </w:r>
           <w:r>
             <w:fldChar w:fldCharType="end"/>
@@ -6186,9 +7739,6 @@
             <w:sdtPr>
               <w:alias w:val="Société"/>
               <w:id w:val="334119471"/>
-              <w:placeholder>
-                <w:docPart w:val="A47E6C9D2E3A4119B30F59B102E74991"/>
-              </w:placeholder>
               <w:dataBinding w:prefixMappings="xmlns:ns0='http://schemas.openxmlformats.org/officeDocument/2006/extended-properties'" w:xpath="/ns0:Properties[1]/ns0:Company[1]" w:storeItemID="{6668398D-A668-4E3E-A5EB-62B293D839F1}"/>
               <w:text/>
             </w:sdtPr>
@@ -6321,7 +7871,7 @@
                 <w:caps/>
               </w:rPr>
               <w:alias w:val="Titre"/>
-              <w:id w:val="-2033943203"/>
+              <w:id w:val="1205135594"/>
               <w:placeholder>
                 <w:docPart w:val="1C0EE4486CDB4EA68EB43C0871D3D5E0"/>
               </w:placeholder>
@@ -6355,7 +7905,7 @@
             <w:color w:val="FFFFFF" w:themeColor="background1"/>
           </w:rPr>
           <w:alias w:val="Date"/>
-          <w:id w:val="-1314481468"/>
+          <w:id w:val="-956403803"/>
           <w:placeholder>
             <w:docPart w:val="47740385FEE04796AAC66607468BBE45"/>
           </w:placeholder>
@@ -8009,6 +9559,42 @@
       <w:u w:val="single"/>
     </w:rPr>
   </w:style>
+  <w:style w:type="paragraph" w:customStyle="1" w:styleId="Code">
+    <w:name w:val="Code"/>
+    <w:basedOn w:val="Normal"/>
+    <w:link w:val="CodeCar"/>
+    <w:qFormat/>
+    <w:rsid w:val="005064AC"/>
+    <w:pPr>
+      <w:pBdr>
+        <w:top w:val="single" w:sz="4" w:space="1" w:color="auto"/>
+        <w:left w:val="single" w:sz="4" w:space="4" w:color="auto"/>
+        <w:bottom w:val="single" w:sz="4" w:space="1" w:color="auto"/>
+        <w:right w:val="single" w:sz="4" w:space="4" w:color="auto"/>
+      </w:pBdr>
+    </w:pPr>
+    <w:rPr>
+      <w:rFonts w:ascii="Consolas" w:hAnsi="Consolas" w:cs="Consolas"/>
+      <w:color w:val="595959" w:themeColor="text1" w:themeTint="A6"/>
+      <w:sz w:val="20"/>
+      <w:szCs w:val="20"/>
+      <w:lang w:val="en-US"/>
+    </w:rPr>
+  </w:style>
+  <w:style w:type="character" w:customStyle="1" w:styleId="CodeCar">
+    <w:name w:val="Code Car"/>
+    <w:basedOn w:val="Policepardfaut"/>
+    <w:link w:val="Code"/>
+    <w:rsid w:val="005064AC"/>
+    <w:rPr>
+      <w:rFonts w:ascii="Consolas" w:eastAsia="Bitstream Vera Sans" w:hAnsi="Consolas" w:cs="Consolas"/>
+      <w:color w:val="595959" w:themeColor="text1" w:themeTint="A6"/>
+      <w:kern w:val="1"/>
+      <w:sz w:val="20"/>
+      <w:szCs w:val="20"/>
+      <w:lang w:val="en-US"/>
+    </w:rPr>
+  </w:style>
 </w:styles>
 </file>
 
@@ -8944,6 +10530,42 @@
     <w:rPr>
       <w:color w:val="A116E0" w:themeColor="followedHyperlink"/>
       <w:u w:val="single"/>
+    </w:rPr>
+  </w:style>
+  <w:style w:type="paragraph" w:customStyle="1" w:styleId="Code">
+    <w:name w:val="Code"/>
+    <w:basedOn w:val="Normal"/>
+    <w:link w:val="CodeCar"/>
+    <w:qFormat/>
+    <w:rsid w:val="005064AC"/>
+    <w:pPr>
+      <w:pBdr>
+        <w:top w:val="single" w:sz="4" w:space="1" w:color="auto"/>
+        <w:left w:val="single" w:sz="4" w:space="4" w:color="auto"/>
+        <w:bottom w:val="single" w:sz="4" w:space="1" w:color="auto"/>
+        <w:right w:val="single" w:sz="4" w:space="4" w:color="auto"/>
+      </w:pBdr>
+    </w:pPr>
+    <w:rPr>
+      <w:rFonts w:ascii="Consolas" w:hAnsi="Consolas" w:cs="Consolas"/>
+      <w:color w:val="595959" w:themeColor="text1" w:themeTint="A6"/>
+      <w:sz w:val="20"/>
+      <w:szCs w:val="20"/>
+      <w:lang w:val="en-US"/>
+    </w:rPr>
+  </w:style>
+  <w:style w:type="character" w:customStyle="1" w:styleId="CodeCar">
+    <w:name w:val="Code Car"/>
+    <w:basedOn w:val="Policepardfaut"/>
+    <w:link w:val="Code"/>
+    <w:rsid w:val="005064AC"/>
+    <w:rPr>
+      <w:rFonts w:ascii="Consolas" w:eastAsia="Bitstream Vera Sans" w:hAnsi="Consolas" w:cs="Consolas"/>
+      <w:color w:val="595959" w:themeColor="text1" w:themeTint="A6"/>
+      <w:kern w:val="1"/>
+      <w:sz w:val="20"/>
+      <w:szCs w:val="20"/>
+      <w:lang w:val="en-US"/>
     </w:rPr>
   </w:style>
 </w:styles>
@@ -9161,35 +10783,6 @@
         </w:p>
       </w:docPartBody>
     </w:docPart>
-    <w:docPart>
-      <w:docPartPr>
-        <w:name w:val="23DE273F725545D08C8591CED4E5D485"/>
-        <w:category>
-          <w:name w:val="Général"/>
-          <w:gallery w:val="placeholder"/>
-        </w:category>
-        <w:types>
-          <w:type w:val="bbPlcHdr"/>
-        </w:types>
-        <w:behaviors>
-          <w:behavior w:val="content"/>
-        </w:behaviors>
-        <w:guid w:val="{2E9ED346-A76F-4B29-9AD0-FC1E969374B7}"/>
-      </w:docPartPr>
-      <w:docPartBody>
-        <w:p>
-          <w:pPr>
-            <w:pStyle w:val="23DE273F725545D08C8591CED4E5D485"/>
-          </w:pPr>
-          <w:r>
-            <w:rPr>
-              <w:color w:val="FFFFFF" w:themeColor="background1"/>
-            </w:rPr>
-            <w:t>[Choisir la date]</w:t>
-          </w:r>
-        </w:p>
-      </w:docPartBody>
-    </w:docPart>
   </w:docParts>
 </w:glossaryDocument>
 </file>
@@ -9258,6 +10851,13 @@
     <w:pitch w:val="variable"/>
     <w:sig w:usb0="E1002EFF" w:usb1="C000605B" w:usb2="00000029" w:usb3="00000000" w:csb0="000101FF" w:csb1="00000000"/>
   </w:font>
+  <w:font w:name="Consolas">
+    <w:panose1 w:val="020B0609020204030204"/>
+    <w:charset w:val="00"/>
+    <w:family w:val="modern"/>
+    <w:pitch w:val="fixed"/>
+    <w:sig w:usb0="E10002FF" w:usb1="4000FCFF" w:usb2="00000009" w:usb3="00000000" w:csb0="0000019F" w:csb1="00000000"/>
+  </w:font>
   <w:font w:name="Cambria">
     <w:panose1 w:val="02040503050406030204"/>
     <w:charset w:val="00"/>
@@ -9284,6 +10884,7 @@
   <w:rsids>
     <w:rsidRoot w:val="00B57895"/>
     <w:rsid w:val="003D1CEB"/>
+    <w:rsid w:val="00784C43"/>
     <w:rsid w:val="00B57895"/>
     <w:rsid w:val="00BB2866"/>
   </w:rsids>
@@ -10136,7 +11737,7 @@
 </file>
 
 <file path=customXml/itemProps2.xml><?xml version="1.0" encoding="utf-8"?>
-<ds:datastoreItem xmlns:ds="http://schemas.openxmlformats.org/officeDocument/2006/customXml" ds:itemID="{E2CF6F10-2067-4BF4-A8F7-D3EC4C84E392}">
+<ds:datastoreItem xmlns:ds="http://schemas.openxmlformats.org/officeDocument/2006/customXml" ds:itemID="{92C8314D-1C7E-461F-9564-0BB62DC7845A}">
   <ds:schemaRefs>
     <ds:schemaRef ds:uri="http://schemas.openxmlformats.org/officeDocument/2006/bibliography"/>
   </ds:schemaRefs>

</xml_diff>

<commit_message>
Finalisation du rapport. Mise à jour mineur de l'uml. (style)
</commit_message>
<xml_diff>
--- a/YouRobot.docx
+++ b/YouRobot.docx
@@ -4538,12 +4538,7 @@
         <w:t>générale</w:t>
       </w:r>
       <w:r>
-        <w:t xml:space="preserve"> du suj</w:t>
-      </w:r>
-      <w:bookmarkStart w:id="13" w:name="_GoBack"/>
-      <w:bookmarkEnd w:id="13"/>
-      <w:r>
-        <w:t>et</w:t>
+        <w:t xml:space="preserve"> du sujet</w:t>
       </w:r>
       <w:bookmarkEnd w:id="12"/>
     </w:p>
@@ -4650,21 +4645,21 @@
       <w:pPr>
         <w:pStyle w:val="Titre1"/>
       </w:pPr>
-      <w:bookmarkStart w:id="14" w:name="_Toc310454316"/>
+      <w:bookmarkStart w:id="13" w:name="_Toc310454316"/>
       <w:r>
         <w:t>Technologies utilisées et moyens</w:t>
       </w:r>
+      <w:bookmarkEnd w:id="13"/>
+    </w:p>
+    <w:p>
+      <w:pPr>
+        <w:pStyle w:val="Titre2"/>
+      </w:pPr>
+      <w:bookmarkStart w:id="14" w:name="_Toc310454317"/>
+      <w:r>
+        <w:t>Environnement de développement</w:t>
+      </w:r>
       <w:bookmarkEnd w:id="14"/>
-    </w:p>
-    <w:p>
-      <w:pPr>
-        <w:pStyle w:val="Titre2"/>
-      </w:pPr>
-      <w:bookmarkStart w:id="15" w:name="_Toc310454317"/>
-      <w:r>
-        <w:t>Environnement de développement</w:t>
-      </w:r>
-      <w:bookmarkEnd w:id="15"/>
     </w:p>
     <w:p/>
     <w:p>
@@ -4697,11 +4692,11 @@
       <w:pPr>
         <w:pStyle w:val="Titre2"/>
       </w:pPr>
-      <w:bookmarkStart w:id="16" w:name="_Toc310454318"/>
+      <w:bookmarkStart w:id="15" w:name="_Toc310454318"/>
       <w:r>
         <w:t>Contrôle du code source et travail collaboratif</w:t>
       </w:r>
-      <w:bookmarkEnd w:id="16"/>
+      <w:bookmarkEnd w:id="15"/>
     </w:p>
     <w:p>
       <w:r>
@@ -4809,11 +4804,11 @@
       <w:pPr>
         <w:pStyle w:val="Titre2"/>
       </w:pPr>
-      <w:bookmarkStart w:id="17" w:name="_Toc310454319"/>
+      <w:bookmarkStart w:id="16" w:name="_Toc310454319"/>
       <w:r>
         <w:t>Diagramme UML</w:t>
       </w:r>
-      <w:bookmarkEnd w:id="17"/>
+      <w:bookmarkEnd w:id="16"/>
     </w:p>
     <w:p/>
     <w:p>
@@ -4934,12 +4929,12 @@
       <w:pPr>
         <w:pStyle w:val="Titre1"/>
       </w:pPr>
-      <w:bookmarkStart w:id="18" w:name="_Toc310454320"/>
+      <w:bookmarkStart w:id="17" w:name="_Toc310454320"/>
       <w:r>
         <w:lastRenderedPageBreak/>
         <w:t>Déroulement du projet</w:t>
       </w:r>
-      <w:bookmarkEnd w:id="18"/>
+      <w:bookmarkEnd w:id="17"/>
     </w:p>
     <w:p/>
     <w:p>
@@ -5132,22 +5127,22 @@
       <w:pPr>
         <w:pStyle w:val="Titre1"/>
       </w:pPr>
-      <w:bookmarkStart w:id="19" w:name="_Toc310454321"/>
+      <w:bookmarkStart w:id="18" w:name="_Toc310454321"/>
       <w:r>
         <w:lastRenderedPageBreak/>
         <w:t>Diagrammes de cas d’utilisations</w:t>
       </w:r>
+      <w:bookmarkEnd w:id="18"/>
+    </w:p>
+    <w:p>
+      <w:pPr>
+        <w:pStyle w:val="Titre2"/>
+      </w:pPr>
+      <w:bookmarkStart w:id="19" w:name="_Toc310454322"/>
+      <w:r>
+        <w:t>Les joueurs</w:t>
+      </w:r>
       <w:bookmarkEnd w:id="19"/>
-    </w:p>
-    <w:p>
-      <w:pPr>
-        <w:pStyle w:val="Titre2"/>
-      </w:pPr>
-      <w:bookmarkStart w:id="20" w:name="_Toc310454322"/>
-      <w:r>
-        <w:t>Les joueurs</w:t>
-      </w:r>
-      <w:bookmarkEnd w:id="20"/>
     </w:p>
     <w:p/>
     <w:p>
@@ -5215,7 +5210,7 @@
         <w:pStyle w:val="Lgende"/>
         <w:jc w:val="center"/>
       </w:pPr>
-      <w:bookmarkStart w:id="21" w:name="_Toc310454334"/>
+      <w:bookmarkStart w:id="20" w:name="_Toc310454334"/>
       <w:r>
         <w:t xml:space="preserve">Figure </w:t>
       </w:r>
@@ -5240,7 +5235,7 @@
       <w:r>
         <w:t xml:space="preserve"> Diagramme des cas d’utilisations des joueurs</w:t>
       </w:r>
-      <w:bookmarkEnd w:id="21"/>
+      <w:bookmarkEnd w:id="20"/>
     </w:p>
     <w:p>
       <w:r>
@@ -5263,12 +5258,12 @@
       <w:pPr>
         <w:pStyle w:val="Titre2"/>
       </w:pPr>
-      <w:bookmarkStart w:id="22" w:name="_Toc310454323"/>
+      <w:bookmarkStart w:id="21" w:name="_Toc310454323"/>
       <w:r>
         <w:lastRenderedPageBreak/>
         <w:t>Les éléments et le terrain de jeux</w:t>
       </w:r>
-      <w:bookmarkEnd w:id="22"/>
+      <w:bookmarkEnd w:id="21"/>
     </w:p>
     <w:p>
       <w:pPr>
@@ -5335,7 +5330,7 @@
         <w:pStyle w:val="Lgende"/>
         <w:jc w:val="center"/>
       </w:pPr>
-      <w:bookmarkStart w:id="23" w:name="_Toc310454335"/>
+      <w:bookmarkStart w:id="22" w:name="_Toc310454335"/>
       <w:r>
         <w:t xml:space="preserve">Figure </w:t>
       </w:r>
@@ -5360,7 +5355,7 @@
       <w:r>
         <w:t xml:space="preserve"> Diagramme des cas d’utilisation du terrain</w:t>
       </w:r>
-      <w:bookmarkEnd w:id="23"/>
+      <w:bookmarkEnd w:id="22"/>
     </w:p>
     <w:p>
       <w:r>
@@ -5426,11 +5421,11 @@
       <w:pPr>
         <w:pStyle w:val="Titre2"/>
       </w:pPr>
-      <w:bookmarkStart w:id="24" w:name="_Toc310454324"/>
+      <w:bookmarkStart w:id="23" w:name="_Toc310454324"/>
       <w:r>
         <w:t>Conclusion sur les diagrammes de classes</w:t>
       </w:r>
-      <w:bookmarkEnd w:id="24"/>
+      <w:bookmarkEnd w:id="23"/>
     </w:p>
     <w:p/>
     <w:p>
@@ -5465,12 +5460,12 @@
       <w:pPr>
         <w:pStyle w:val="Titre1"/>
       </w:pPr>
-      <w:bookmarkStart w:id="25" w:name="_Toc310454325"/>
+      <w:bookmarkStart w:id="24" w:name="_Toc310454325"/>
       <w:r>
         <w:lastRenderedPageBreak/>
         <w:t>Diagrammes de classes</w:t>
       </w:r>
-      <w:bookmarkEnd w:id="25"/>
+      <w:bookmarkEnd w:id="24"/>
     </w:p>
     <w:p>
       <w:pPr>
@@ -5480,11 +5475,11 @@
           <w:numId w:val="4"/>
         </w:numPr>
       </w:pPr>
-      <w:bookmarkStart w:id="26" w:name="_Toc310454326"/>
+      <w:bookmarkStart w:id="25" w:name="_Toc310454326"/>
       <w:r>
         <w:t>Diagramme complet de l’application</w:t>
       </w:r>
-      <w:bookmarkEnd w:id="26"/>
+      <w:bookmarkEnd w:id="25"/>
     </w:p>
     <w:p>
       <w:pPr>
@@ -5541,7 +5536,7 @@
         <w:pStyle w:val="Lgende"/>
         <w:jc w:val="center"/>
       </w:pPr>
-      <w:bookmarkStart w:id="27" w:name="_Toc310454336"/>
+      <w:bookmarkStart w:id="26" w:name="_Toc310454336"/>
       <w:r>
         <w:t xml:space="preserve">Figure </w:t>
       </w:r>
@@ -5566,7 +5561,7 @@
       <w:r>
         <w:t xml:space="preserve"> Diagramme de classe complet</w:t>
       </w:r>
-      <w:bookmarkEnd w:id="27"/>
+      <w:bookmarkEnd w:id="26"/>
     </w:p>
     <w:p>
       <w:pPr>
@@ -5642,12 +5637,12 @@
       <w:pPr>
         <w:pStyle w:val="Titre2"/>
       </w:pPr>
-      <w:bookmarkStart w:id="28" w:name="_Toc310454327"/>
+      <w:bookmarkStart w:id="27" w:name="_Toc310454327"/>
       <w:r>
         <w:lastRenderedPageBreak/>
         <w:t>Découpage de l’application</w:t>
       </w:r>
-      <w:bookmarkEnd w:id="28"/>
+      <w:bookmarkEnd w:id="27"/>
     </w:p>
     <w:p/>
     <w:p>
@@ -5721,7 +5716,7 @@
         <w:pStyle w:val="Lgende"/>
         <w:jc w:val="center"/>
       </w:pPr>
-      <w:bookmarkStart w:id="29" w:name="_Toc310454337"/>
+      <w:bookmarkStart w:id="28" w:name="_Toc310454337"/>
       <w:r>
         <w:t xml:space="preserve">Figure </w:t>
       </w:r>
@@ -5746,7 +5741,7 @@
       <w:r>
         <w:t xml:space="preserve"> Packages du jeu</w:t>
       </w:r>
-      <w:bookmarkEnd w:id="29"/>
+      <w:bookmarkEnd w:id="28"/>
     </w:p>
     <w:p>
       <w:r>
@@ -5902,7 +5897,7 @@
       <w:pPr>
         <w:pStyle w:val="Titre2"/>
       </w:pPr>
-      <w:bookmarkStart w:id="30" w:name="_Toc310454328"/>
+      <w:bookmarkStart w:id="29" w:name="_Toc310454328"/>
       <w:r>
         <w:lastRenderedPageBreak/>
         <w:t xml:space="preserve">Package </w:t>
@@ -5911,7 +5906,7 @@
       <w:r>
         <w:t>YouRobot</w:t>
       </w:r>
-      <w:bookmarkEnd w:id="30"/>
+      <w:bookmarkEnd w:id="29"/>
       <w:proofErr w:type="spellEnd"/>
     </w:p>
     <w:p>
@@ -5978,7 +5973,7 @@
         <w:pStyle w:val="Lgende"/>
         <w:jc w:val="center"/>
       </w:pPr>
-      <w:bookmarkStart w:id="31" w:name="_Toc310454338"/>
+      <w:bookmarkStart w:id="30" w:name="_Toc310454338"/>
       <w:r>
         <w:t xml:space="preserve">Figure </w:t>
       </w:r>
@@ -6007,7 +6002,7 @@
       <w:r>
         <w:t>YouRobot</w:t>
       </w:r>
-      <w:bookmarkEnd w:id="31"/>
+      <w:bookmarkEnd w:id="30"/>
       <w:proofErr w:type="spellEnd"/>
     </w:p>
     <w:p>
@@ -6038,7 +6033,7 @@
       <w:pPr>
         <w:pStyle w:val="Titre2"/>
       </w:pPr>
-      <w:bookmarkStart w:id="32" w:name="_Toc310454329"/>
+      <w:bookmarkStart w:id="31" w:name="_Toc310454329"/>
       <w:r>
         <w:lastRenderedPageBreak/>
         <w:t xml:space="preserve">Package </w:t>
@@ -6047,7 +6042,7 @@
       <w:r>
         <w:t>elements</w:t>
       </w:r>
-      <w:bookmarkEnd w:id="32"/>
+      <w:bookmarkEnd w:id="31"/>
       <w:proofErr w:type="spellEnd"/>
     </w:p>
     <w:p>
@@ -6115,7 +6110,7 @@
         <w:pStyle w:val="Lgende"/>
         <w:jc w:val="center"/>
       </w:pPr>
-      <w:bookmarkStart w:id="33" w:name="_Toc310454339"/>
+      <w:bookmarkStart w:id="32" w:name="_Toc310454339"/>
       <w:r>
         <w:t xml:space="preserve">Figure </w:t>
       </w:r>
@@ -6144,7 +6139,7 @@
       <w:r>
         <w:t>elements</w:t>
       </w:r>
-      <w:bookmarkEnd w:id="33"/>
+      <w:bookmarkEnd w:id="32"/>
       <w:proofErr w:type="spellEnd"/>
     </w:p>
     <w:p/>
@@ -6223,7 +6218,7 @@
       <w:pPr>
         <w:pStyle w:val="Titre2"/>
       </w:pPr>
-      <w:bookmarkStart w:id="34" w:name="_Toc310454330"/>
+      <w:bookmarkStart w:id="33" w:name="_Toc310454330"/>
       <w:r>
         <w:lastRenderedPageBreak/>
         <w:t xml:space="preserve">La classe abstraite </w:t>
@@ -6232,7 +6227,7 @@
       <w:r>
         <w:t>Element</w:t>
       </w:r>
-      <w:bookmarkEnd w:id="34"/>
+      <w:bookmarkEnd w:id="33"/>
       <w:proofErr w:type="spellEnd"/>
     </w:p>
     <w:p>
@@ -6287,7 +6282,7 @@
         <w:pStyle w:val="Lgende"/>
         <w:jc w:val="center"/>
       </w:pPr>
-      <w:bookmarkStart w:id="35" w:name="_Toc310454340"/>
+      <w:bookmarkStart w:id="34" w:name="_Toc310454340"/>
       <w:r>
         <w:t xml:space="preserve">Figure </w:t>
       </w:r>
@@ -6316,7 +6311,7 @@
       <w:r>
         <w:t>Element</w:t>
       </w:r>
-      <w:bookmarkEnd w:id="35"/>
+      <w:bookmarkEnd w:id="34"/>
       <w:proofErr w:type="spellEnd"/>
     </w:p>
     <w:p>
@@ -6651,12 +6646,12 @@
       <w:pPr>
         <w:pStyle w:val="Titre2"/>
       </w:pPr>
-      <w:bookmarkStart w:id="36" w:name="_Toc310454331"/>
+      <w:bookmarkStart w:id="35" w:name="_Toc310454331"/>
       <w:r>
         <w:lastRenderedPageBreak/>
         <w:t>Packages Area, Robot et Wall</w:t>
       </w:r>
-      <w:bookmarkEnd w:id="36"/>
+      <w:bookmarkEnd w:id="35"/>
     </w:p>
     <w:p>
       <w:pPr>
@@ -6723,7 +6718,7 @@
         <w:pStyle w:val="Lgende"/>
         <w:jc w:val="center"/>
       </w:pPr>
-      <w:bookmarkStart w:id="37" w:name="_Toc310454341"/>
+      <w:bookmarkStart w:id="36" w:name="_Toc310454341"/>
       <w:r>
         <w:t xml:space="preserve">Figure </w:t>
       </w:r>
@@ -6748,7 +6743,7 @@
       <w:r>
         <w:t xml:space="preserve"> Package Area</w:t>
       </w:r>
-      <w:bookmarkEnd w:id="37"/>
+      <w:bookmarkEnd w:id="36"/>
     </w:p>
     <w:p/>
     <w:p>
@@ -6851,7 +6846,7 @@
         <w:pStyle w:val="Lgende"/>
         <w:jc w:val="center"/>
       </w:pPr>
-      <w:bookmarkStart w:id="38" w:name="_Toc310454342"/>
+      <w:bookmarkStart w:id="37" w:name="_Toc310454342"/>
       <w:r>
         <w:t xml:space="preserve">Figure </w:t>
       </w:r>
@@ -6876,7 +6871,7 @@
       <w:r>
         <w:t xml:space="preserve"> Package Robot</w:t>
       </w:r>
-      <w:bookmarkEnd w:id="38"/>
+      <w:bookmarkEnd w:id="37"/>
     </w:p>
     <w:p/>
     <w:p>
@@ -6984,7 +6979,7 @@
         <w:pStyle w:val="Lgende"/>
         <w:jc w:val="center"/>
       </w:pPr>
-      <w:bookmarkStart w:id="39" w:name="_Toc310454343"/>
+      <w:bookmarkStart w:id="38" w:name="_Toc310454343"/>
       <w:r>
         <w:t xml:space="preserve">Figure </w:t>
       </w:r>
@@ -7013,30 +7008,30 @@
       <w:r>
         <w:t>wall</w:t>
       </w:r>
+      <w:bookmarkEnd w:id="38"/>
+      <w:proofErr w:type="spellEnd"/>
+    </w:p>
+    <w:p>
+      <w:r>
+        <w:t>Il y a deux type</w:t>
+      </w:r>
+      <w:r>
+        <w:t>s</w:t>
+      </w:r>
+      <w:r>
+        <w:t xml:space="preserve"> de murs dans le jeu, les statiques (Barres) et les dynamiques (Wall).</w:t>
+      </w:r>
+    </w:p>
+    <w:p/>
+    <w:p>
+      <w:pPr>
+        <w:pStyle w:val="Titre2"/>
+      </w:pPr>
+      <w:bookmarkStart w:id="39" w:name="_Toc310454332"/>
+      <w:r>
+        <w:t>Les bonus</w:t>
+      </w:r>
       <w:bookmarkEnd w:id="39"/>
-      <w:proofErr w:type="spellEnd"/>
-    </w:p>
-    <w:p>
-      <w:r>
-        <w:t>Il y a deux type</w:t>
-      </w:r>
-      <w:r>
-        <w:t>s</w:t>
-      </w:r>
-      <w:r>
-        <w:t xml:space="preserve"> de murs dans le jeu, les statiques (Barres) et les dynamiques (Wall).</w:t>
-      </w:r>
-    </w:p>
-    <w:p/>
-    <w:p>
-      <w:pPr>
-        <w:pStyle w:val="Titre2"/>
-      </w:pPr>
-      <w:bookmarkStart w:id="40" w:name="_Toc310454332"/>
-      <w:r>
-        <w:t>Les bonus</w:t>
-      </w:r>
-      <w:bookmarkEnd w:id="40"/>
     </w:p>
     <w:p>
       <w:pPr>
@@ -7090,7 +7085,7 @@
         <w:pStyle w:val="Lgende"/>
         <w:jc w:val="center"/>
       </w:pPr>
-      <w:bookmarkStart w:id="41" w:name="_Toc310454344"/>
+      <w:bookmarkStart w:id="40" w:name="_Toc310454344"/>
       <w:r>
         <w:t xml:space="preserve">Figure </w:t>
       </w:r>
@@ -7115,7 +7110,7 @@
       <w:r>
         <w:t xml:space="preserve"> Package bonus</w:t>
       </w:r>
-      <w:bookmarkEnd w:id="41"/>
+      <w:bookmarkEnd w:id="40"/>
     </w:p>
     <w:p>
       <w:r>
@@ -7233,12 +7228,12 @@
       <w:pPr>
         <w:pStyle w:val="Titre1"/>
       </w:pPr>
-      <w:bookmarkStart w:id="42" w:name="_Toc310454333"/>
+      <w:bookmarkStart w:id="41" w:name="_Toc310454333"/>
       <w:r>
         <w:lastRenderedPageBreak/>
         <w:t>Conclusion</w:t>
       </w:r>
-      <w:bookmarkEnd w:id="42"/>
+      <w:bookmarkEnd w:id="41"/>
     </w:p>
     <w:p/>
     <w:p>
@@ -7293,7 +7288,7 @@
         <w:pStyle w:val="Lgende"/>
         <w:jc w:val="center"/>
       </w:pPr>
-      <w:bookmarkStart w:id="43" w:name="_Toc310454345"/>
+      <w:bookmarkStart w:id="42" w:name="_Toc310454345"/>
       <w:r>
         <w:t xml:space="preserve">Figure </w:t>
       </w:r>
@@ -7322,47 +7317,88 @@
       <w:r>
         <w:t>YouRobot</w:t>
       </w:r>
+      <w:bookmarkEnd w:id="42"/>
+      <w:proofErr w:type="spellEnd"/>
+    </w:p>
+    <w:p/>
+    <w:p>
+      <w:proofErr w:type="spellStart"/>
+      <w:r>
+        <w:t>YouRobot</w:t>
+      </w:r>
+      <w:proofErr w:type="spellEnd"/>
+      <w:r>
+        <w:t xml:space="preserve"> a été réalisé en 2 semaines en sacrifiant toute vie sociale, créant un stress intense mais néanmoins bien géré. Le jeu est fonctionnel, même si il peut recevoir de nombreuses améliorations.</w:t>
+      </w:r>
+    </w:p>
+    <w:p/>
+    <w:p>
+      <w:r>
+        <w:t>Nous avons essayé de coder le plus proprement possible et le plus dans l’esprit Java orienté objet, bien que cela n’a pas été toujours facile car de vieux automatismes en C#/C ressurgissais de temps en temps.</w:t>
+      </w:r>
+    </w:p>
+    <w:p/>
+    <w:p>
+      <w:proofErr w:type="spellStart"/>
+      <w:r>
+        <w:t>YouRobot</w:t>
+      </w:r>
+      <w:proofErr w:type="spellEnd"/>
+      <w:r>
+        <w:t xml:space="preserve"> contient 6895 lignes </w:t>
+      </w:r>
+      <w:r>
+        <w:t xml:space="preserve">soit 226 001 caractères </w:t>
+      </w:r>
+      <w:r>
+        <w:t>(incluant la documentation), c’est un projet assez conséquent.</w:t>
+      </w:r>
+      <w:r>
+        <w:t xml:space="preserve"> Mais le résultat est là, le jeu est sympathique à jouer.</w:t>
+      </w:r>
+    </w:p>
+    <w:p/>
+    <w:p>
+      <w:r>
+        <w:t>Le projet est sous licence GPLv3 et est disponible à l’adresse suivante :</w:t>
+      </w:r>
+    </w:p>
+    <w:p>
+      <w:hyperlink r:id="rId34" w:history="1">
+        <w:r>
+          <w:rPr>
+            <w:rStyle w:val="Lienhypertexte"/>
+          </w:rPr>
+          <w:t>http://code.google.com/p/yourobot</w:t>
+        </w:r>
+      </w:hyperlink>
+    </w:p>
+    <w:p/>
+    <w:p>
+      <w:r>
+        <w:t xml:space="preserve">La </w:t>
+      </w:r>
+      <w:proofErr w:type="spellStart"/>
+      <w:r>
+        <w:t>javadoc</w:t>
+      </w:r>
+      <w:proofErr w:type="spellEnd"/>
+      <w:r>
+        <w:t xml:space="preserve"> est disponible à l’adresse suivante :</w:t>
+      </w:r>
+      <w:bookmarkStart w:id="43" w:name="_GoBack"/>
       <w:bookmarkEnd w:id="43"/>
-      <w:proofErr w:type="spellEnd"/>
-    </w:p>
-    <w:p/>
-    <w:p>
-      <w:proofErr w:type="spellStart"/>
-      <w:r>
-        <w:t>YouRobot</w:t>
-      </w:r>
-      <w:proofErr w:type="spellEnd"/>
-      <w:r>
-        <w:t xml:space="preserve"> a été réalisé en 2 semaines en sacrifiant toute vie sociale, créant un stress intense mais néanmoins bien géré. Le jeu est fonctionnel, même si il peut recevoir de nombreuses améliorations.</w:t>
-      </w:r>
-    </w:p>
-    <w:p/>
-    <w:p>
-      <w:r>
-        <w:t>Nous avons essayé de coder le plus proprement possible et le plus dans l’esprit Java orienté objet, bien que cela n’a pas été toujours facile car de vieux automatismes en C#/C ressurgissais de temps en temps.</w:t>
-      </w:r>
-    </w:p>
-    <w:p/>
-    <w:p>
-      <w:proofErr w:type="spellStart"/>
-      <w:r>
-        <w:t>YouRobot</w:t>
-      </w:r>
-      <w:proofErr w:type="spellEnd"/>
-      <w:r>
-        <w:t xml:space="preserve"> contient 6895 lignes </w:t>
-      </w:r>
-      <w:r>
-        <w:t xml:space="preserve">soit 226 001 caractères </w:t>
-      </w:r>
-      <w:r>
-        <w:t>(incluant la documentation), c’est un projet assez conséquent.</w:t>
-      </w:r>
-      <w:r>
-        <w:t xml:space="preserve"> Mais le résultat est là, le jeu est sympathique à jouer.</w:t>
-      </w:r>
-    </w:p>
-    <w:p/>
+    </w:p>
+    <w:p>
+      <w:hyperlink r:id="rId35" w:history="1">
+        <w:r>
+          <w:rPr>
+            <w:rStyle w:val="Lienhypertexte"/>
+          </w:rPr>
+          <w:t>http://yourobot.googlecode.com/svn/trunk/javadoc/index.html</w:t>
+        </w:r>
+      </w:hyperlink>
+    </w:p>
     <w:p/>
     <w:sectPr>
       <w:pgSz w:w="11906" w:h="16838"/>
@@ -7443,7 +7479,7 @@
               <w:noProof/>
               <w:color w:val="FFFFFF" w:themeColor="background1"/>
             </w:rPr>
-            <w:t>2</w:t>
+            <w:t>5</w:t>
           </w:r>
           <w:r>
             <w:rPr>
@@ -7477,7 +7513,7 @@
             <w:rPr>
               <w:noProof/>
             </w:rPr>
-            <w:t>Présentation générale du sujet</w:t>
+            <w:t>Diagrammes de cas d’utilisations</w:t>
           </w:r>
           <w:r>
             <w:fldChar w:fldCharType="end"/>
@@ -11737,7 +11773,7 @@
 </file>
 
 <file path=customXml/itemProps2.xml><?xml version="1.0" encoding="utf-8"?>
-<ds:datastoreItem xmlns:ds="http://schemas.openxmlformats.org/officeDocument/2006/customXml" ds:itemID="{92C8314D-1C7E-461F-9564-0BB62DC7845A}">
+<ds:datastoreItem xmlns:ds="http://schemas.openxmlformats.org/officeDocument/2006/customXml" ds:itemID="{7F29E16C-9BAB-4142-A7A4-6BF10337A796}">
   <ds:schemaRefs>
     <ds:schemaRef ds:uri="http://schemas.openxmlformats.org/officeDocument/2006/bibliography"/>
   </ds:schemaRefs>

</xml_diff>

<commit_message>
Rapport en version finale.
</commit_message>
<xml_diff>
--- a/YouRobot.docx
+++ b/YouRobot.docx
@@ -4545,15 +4545,37 @@
     <w:p/>
     <w:p>
       <w:r>
-        <w:t xml:space="preserve">L’objectif de ce projet est la création d’un jeu vidéo en Java, l’aspect pédagogique visé derrière </w:t>
-      </w:r>
-      <w:proofErr w:type="gramStart"/>
-      <w:r>
-        <w:t>sont</w:t>
-      </w:r>
-      <w:proofErr w:type="gramEnd"/>
-      <w:r>
-        <w:t> les suivants :</w:t>
+        <w:t xml:space="preserve">L’objectif de ce projet est la </w:t>
+      </w:r>
+      <w:r>
+        <w:t>création d’un jeu vidéo en Java.</w:t>
+      </w:r>
+      <w:r>
+        <w:t xml:space="preserve"> </w:t>
+      </w:r>
+      <w:r>
+        <w:t xml:space="preserve">Les </w:t>
+      </w:r>
+      <w:r>
+        <w:t>aspect</w:t>
+      </w:r>
+      <w:r>
+        <w:t>s</w:t>
+      </w:r>
+      <w:r>
+        <w:t xml:space="preserve"> pédagogique</w:t>
+      </w:r>
+      <w:r>
+        <w:t>s</w:t>
+      </w:r>
+      <w:r>
+        <w:t xml:space="preserve"> visé</w:t>
+      </w:r>
+      <w:r>
+        <w:t>s</w:t>
+      </w:r>
+      <w:r>
+        <w:t xml:space="preserve"> sont les suivants :</w:t>
       </w:r>
     </w:p>
     <w:p>
@@ -4565,7 +4587,19 @@
         </w:numPr>
       </w:pPr>
       <w:r>
-        <w:t>Apprendre à utiliser des bibliothèques Java très peux documentée (Box2D et Zen)</w:t>
+        <w:t>Apprendre à utiliser des bibliothèques Java trè</w:t>
+      </w:r>
+      <w:r>
+        <w:t>s peu</w:t>
+      </w:r>
+      <w:r>
+        <w:t xml:space="preserve"> documentée</w:t>
+      </w:r>
+      <w:r>
+        <w:t>s</w:t>
+      </w:r>
+      <w:r>
+        <w:t xml:space="preserve"> (Box2D et Zen)</w:t>
       </w:r>
     </w:p>
     <w:p>
@@ -4601,7 +4635,10 @@
         </w:numPr>
       </w:pPr>
       <w:r>
-        <w:t>Pouvoir créer des jeux 2D grâce à Box2D</w:t>
+        <w:t>C</w:t>
+      </w:r>
+      <w:r>
+        <w:t>réer des jeux 2D grâce à Box2D</w:t>
       </w:r>
     </w:p>
     <w:p>
@@ -4619,7 +4656,37 @@
     <w:p/>
     <w:p>
       <w:r>
-        <w:t>Le sujet donné par M. FORAX Remy laissait certain point à l’appréciation personnel des développeurs. Nous avons suivie au maximum le sujet donné.</w:t>
+        <w:t>Le sujet donné par M. FOR</w:t>
+      </w:r>
+      <w:r>
+        <w:t>AX Remy laisse</w:t>
+      </w:r>
+      <w:r>
+        <w:t xml:space="preserve"> certain</w:t>
+      </w:r>
+      <w:r>
+        <w:t>s</w:t>
+      </w:r>
+      <w:r>
+        <w:t xml:space="preserve"> point</w:t>
+      </w:r>
+      <w:r>
+        <w:t>s</w:t>
+      </w:r>
+      <w:r>
+        <w:t xml:space="preserve"> à l’appréciation personnel</w:t>
+      </w:r>
+      <w:r>
+        <w:t>le</w:t>
+      </w:r>
+      <w:r>
+        <w:t xml:space="preserve"> des</w:t>
+      </w:r>
+      <w:r>
+        <w:t xml:space="preserve"> développeurs. Nous avons suivi</w:t>
+      </w:r>
+      <w:r>
+        <w:t xml:space="preserve"> au maximum le sujet donné.</w:t>
       </w:r>
     </w:p>
     <w:p/>
@@ -4664,7 +4731,10 @@
     <w:p/>
     <w:p>
       <w:r>
-        <w:t xml:space="preserve">Nous avons utilisée l’environnement de développement </w:t>
+        <w:t>Nous avons utilisé</w:t>
+      </w:r>
+      <w:r>
+        <w:t xml:space="preserve"> l’environnement de développement </w:t>
       </w:r>
       <w:proofErr w:type="spellStart"/>
       <w:r>
@@ -4681,7 +4751,22 @@
         <w:footnoteReference w:id="1"/>
       </w:r>
       <w:r>
-        <w:t>est très puissants même s’il ne dispose pas de toute les fonctionnalités offertes par son principal concurrent Eclipse, il a l’avantage d’être très simple à utiliser, ressemble à Visual Studio (Damien Girard programme en C# avec Visual Studio en entreprise)</w:t>
+        <w:t>est très puissant</w:t>
+      </w:r>
+      <w:r>
+        <w:t xml:space="preserve"> même s’il ne dispose pas de toute</w:t>
+      </w:r>
+      <w:r>
+        <w:t>s</w:t>
+      </w:r>
+      <w:r>
+        <w:t xml:space="preserve"> les fonctionnalités offertes par son principal concurrent Eclipse, il a l’avantag</w:t>
+      </w:r>
+      <w:r>
+        <w:t>e d’être très simple à utiliser puisqu’il</w:t>
+      </w:r>
+      <w:r>
+        <w:t xml:space="preserve"> ressemble à Visual Studio (Damien Girard programme en C# avec Visual Studio en entreprise)</w:t>
       </w:r>
       <w:r>
         <w:t>.</w:t>
@@ -4797,7 +4882,22 @@
       </w:r>
       <w:proofErr w:type="spellEnd"/>
       <w:r>
-        <w:t xml:space="preserve"> dispose d’un plugin (déjà intégré) permettant d’utiliser facilement Subversion, tout a été fait à partir de l’IDE.</w:t>
+        <w:t xml:space="preserve"> dispose d’un plugin (déjà intégré) permettant d</w:t>
+      </w:r>
+      <w:r>
+        <w:t>’utiliser facilement Subversion</w:t>
+      </w:r>
+      <w:r>
+        <w:t xml:space="preserve"> </w:t>
+      </w:r>
+      <w:r>
+        <w:t>(</w:t>
+      </w:r>
+      <w:r>
+        <w:t>tout a été fait à partir de l’IDE.</w:t>
+      </w:r>
+      <w:r>
+        <w:t>)</w:t>
       </w:r>
     </w:p>
     <w:p>
@@ -4909,7 +5009,13 @@
       </w:r>
       <w:proofErr w:type="spellEnd"/>
       <w:r>
-        <w:t xml:space="preserve"> ne supporte pas encore Java 7 c’est pourquoi nous avons codé le projet en style Java 6. Néanmoins nous avons utilisé la bibliothèque JDK 7, notamment « </w:t>
+        <w:t xml:space="preserve"> ne supporte pas encore Java 7 c’est pourquoi nous avons codé le projet en style Java 6. Néanmoins</w:t>
+      </w:r>
+      <w:r>
+        <w:t>,</w:t>
+      </w:r>
+      <w:r>
+        <w:t xml:space="preserve"> nous avons utilisé la bibliothèque JDK 7, notamment « </w:t>
       </w:r>
       <w:proofErr w:type="spellStart"/>
       <w:proofErr w:type="gramStart"/>
@@ -4975,7 +5081,10 @@
         </w:numPr>
       </w:pPr>
       <w:r>
-        <w:t>Réalisation des diagrammes de cas d’utilisations</w:t>
+        <w:t xml:space="preserve">Réalisation des </w:t>
+      </w:r>
+      <w:r>
+        <w:t>diagrammes de cas d’utilisation</w:t>
       </w:r>
     </w:p>
     <w:p>
@@ -5011,7 +5120,10 @@
         </w:numPr>
       </w:pPr>
       <w:r>
-        <w:t xml:space="preserve">Et génération par </w:t>
+        <w:t>G</w:t>
+      </w:r>
+      <w:r>
+        <w:t xml:space="preserve">énération par </w:t>
       </w:r>
       <w:proofErr w:type="spellStart"/>
       <w:r>
@@ -5233,19 +5345,58 @@
         <w:fldChar w:fldCharType="end"/>
       </w:r>
       <w:r>
-        <w:t xml:space="preserve"> Diagramme des cas d’utilisations des joueurs</w:t>
+        <w:t xml:space="preserve"> Diagramme des cas d’utilisation des joueurs</w:t>
       </w:r>
       <w:bookmarkEnd w:id="20"/>
     </w:p>
     <w:p>
       <w:r>
-        <w:t>Après la lecture du sujet, le premier diagramme à avoir été réalisé a été le diagramme des cas d’utilisations des joueurs.</w:t>
+        <w:t xml:space="preserve">Après la lecture du sujet, le premier diagramme à </w:t>
+      </w:r>
+      <w:r>
+        <w:t>être réalisé</w:t>
+      </w:r>
+      <w:r>
+        <w:t xml:space="preserve"> a été le </w:t>
+      </w:r>
+      <w:r>
+        <w:t>diagramme des cas d’utilisation</w:t>
+      </w:r>
+      <w:r>
+        <w:t xml:space="preserve"> des joueurs.</w:t>
       </w:r>
     </w:p>
     <w:p/>
     <w:p>
       <w:r>
-        <w:t>Nous voyons donc un Joueur et une IA, qui contrôle un robot. Un robot à des points de vue peut avoir des bonus.</w:t>
+        <w:t>Nous voyons donc un j</w:t>
+      </w:r>
+      <w:r>
+        <w:t>oueur et une IA, qui contrôle</w:t>
+      </w:r>
+      <w:r>
+        <w:t>nt</w:t>
+      </w:r>
+      <w:r>
+        <w:t xml:space="preserve"> un robot. Un robot </w:t>
+      </w:r>
+      <w:r>
+        <w:t>a</w:t>
+      </w:r>
+      <w:r>
+        <w:t xml:space="preserve"> des points de v</w:t>
+      </w:r>
+      <w:r>
+        <w:t>i</w:t>
+      </w:r>
+      <w:r>
+        <w:t xml:space="preserve">e </w:t>
+      </w:r>
+      <w:r>
+        <w:t xml:space="preserve"> et </w:t>
+      </w:r>
+      <w:r>
+        <w:t>peut avoir des bonus.</w:t>
       </w:r>
     </w:p>
     <w:p/>
@@ -5430,13 +5581,39 @@
     <w:p/>
     <w:p>
       <w:r>
-        <w:t>Grâce au diagramme de classe, nous avons pu formaliser et mettre au clair nos esprits sur ce que le projet devait faire et comment  nous devions le faire.</w:t>
+        <w:t xml:space="preserve">Grâce </w:t>
+      </w:r>
+      <w:proofErr w:type="gramStart"/>
+      <w:r>
+        <w:t>au</w:t>
+      </w:r>
+      <w:r>
+        <w:t>x</w:t>
+      </w:r>
+      <w:r>
+        <w:t xml:space="preserve"> diagramme</w:t>
+      </w:r>
+      <w:proofErr w:type="gramEnd"/>
+      <w:r>
+        <w:t xml:space="preserve"> de classe</w:t>
+      </w:r>
+      <w:r>
+        <w:t>s</w:t>
+      </w:r>
+      <w:r>
+        <w:t>, nous avons pu formaliser et mettre au clair nos esprits sur ce que le projet devait faire et comment  nous devions le faire.</w:t>
       </w:r>
     </w:p>
     <w:p/>
     <w:p>
       <w:r>
-        <w:t>L’étape suivante a été la réalisation des diagrammes de classe.</w:t>
+        <w:t>L’étape suivante a été la réalisation des diagrammes de classe</w:t>
+      </w:r>
+      <w:r>
+        <w:t>s</w:t>
+      </w:r>
+      <w:r>
+        <w:t>.</w:t>
       </w:r>
     </w:p>
     <w:p/>
@@ -5559,7 +5736,13 @@
         <w:fldChar w:fldCharType="end"/>
       </w:r>
       <w:r>
-        <w:t xml:space="preserve"> Diagramme de classe complet</w:t>
+        <w:t xml:space="preserve"> Diagramme de classe</w:t>
+      </w:r>
+      <w:r>
+        <w:t>s</w:t>
+      </w:r>
+      <w:r>
+        <w:t xml:space="preserve"> complet</w:t>
       </w:r>
       <w:bookmarkEnd w:id="26"/>
     </w:p>
@@ -5568,7 +5751,19 @@
         <w:jc w:val="left"/>
       </w:pPr>
       <w:r>
-        <w:t>Voici le diagramme de classe complet de l’application. Comme vous pouvez le voir l’application est fortement découpé, mais en regardant de plus près le découpage est logique.</w:t>
+        <w:t>Voici le diagramme de classe</w:t>
+      </w:r>
+      <w:r>
+        <w:t>s</w:t>
+      </w:r>
+      <w:r>
+        <w:t xml:space="preserve"> complet de l’application. Comme vous pouvez le voir l’application est fortement découpé</w:t>
+      </w:r>
+      <w:r>
+        <w:t>e</w:t>
+      </w:r>
+      <w:r>
+        <w:t>, mais en regardant de plus près le découpage est logique.</w:t>
       </w:r>
     </w:p>
     <w:p>
@@ -5590,7 +5785,16 @@
         <w:t xml:space="preserve"> et des zones</w:t>
       </w:r>
       <w:r>
-        <w:t>, une partie</w:t>
+        <w:t>.</w:t>
+      </w:r>
+      <w:r>
+        <w:t xml:space="preserve"> </w:t>
+      </w:r>
+      <w:r>
+        <w:t>U</w:t>
+      </w:r>
+      <w:r>
+        <w:t>ne partie</w:t>
       </w:r>
       <w:r>
         <w:t xml:space="preserve"> (Game)</w:t>
@@ -5599,7 +5803,19 @@
         <w:t xml:space="preserve"> est composée d’u</w:t>
       </w:r>
       <w:r>
-        <w:t>n monde et de bonus et possède un ou deux joueurs humains, un joueur humain est associé à un robot (</w:t>
+        <w:t>n monde et de bonus et pos</w:t>
+      </w:r>
+      <w:r>
+        <w:t>sède un ou deux joueurs humains.</w:t>
+      </w:r>
+      <w:r>
+        <w:t xml:space="preserve"> </w:t>
+      </w:r>
+      <w:r>
+        <w:t>U</w:t>
+      </w:r>
+      <w:r>
+        <w:t>n joueur humain est associé à un robot (</w:t>
       </w:r>
       <w:proofErr w:type="spellStart"/>
       <w:r>
@@ -5793,7 +6009,13 @@
         <w:t>s</w:t>
       </w:r>
       <w:r>
-        <w:t xml:space="preserve"> au menus </w:t>
+        <w:t xml:space="preserve"> au</w:t>
+      </w:r>
+      <w:r>
+        <w:t>x</w:t>
+      </w:r>
+      <w:r>
+        <w:t xml:space="preserve"> menus </w:t>
       </w:r>
       <w:r>
         <w:t>et déroulement du jeu</w:t>
@@ -5889,7 +6111,13 @@
       </w:r>
       <w:proofErr w:type="spellEnd"/>
       <w:r>
-        <w:t> : Contient les murs et barres</w:t>
+        <w:t xml:space="preserve"> : Contient les murs et </w:t>
+      </w:r>
+      <w:r>
+        <w:t xml:space="preserve">les </w:t>
+      </w:r>
+      <w:r>
+        <w:t>barres</w:t>
       </w:r>
     </w:p>
     <w:p/>
@@ -5996,7 +6224,19 @@
         <w:fldChar w:fldCharType="end"/>
       </w:r>
       <w:r>
-        <w:t xml:space="preserve"> Classe contenue dans le package </w:t>
+        <w:t xml:space="preserve"> Classe</w:t>
+      </w:r>
+      <w:r>
+        <w:t>s</w:t>
+      </w:r>
+      <w:r>
+        <w:t xml:space="preserve"> contenue</w:t>
+      </w:r>
+      <w:r>
+        <w:t>s</w:t>
+      </w:r>
+      <w:r>
+        <w:t xml:space="preserve"> dans le package </w:t>
       </w:r>
       <w:proofErr w:type="spellStart"/>
       <w:r>
@@ -6007,7 +6247,13 @@
     </w:p>
     <w:p>
       <w:r>
-        <w:t>L’application dispose de paramètres globaux (classe Settings), même si cela n’est pas optimal cela convient parfaitement pour notre cahier des charges, car rarement ces paramètres sont modifiés.</w:t>
+        <w:t xml:space="preserve">L’application dispose de paramètres globaux (classe Settings), même si cela n’est pas optimal cela convient parfaitement pour notre cahier des charges, car ces paramètres sont </w:t>
+      </w:r>
+      <w:r>
+        <w:t xml:space="preserve">rarement </w:t>
+      </w:r>
+      <w:r>
+        <w:t>modifiés.</w:t>
       </w:r>
     </w:p>
     <w:p/>
@@ -6019,7 +6265,10 @@
     <w:p/>
     <w:p>
       <w:r>
-        <w:t xml:space="preserve">En fait cela est fait comme ça car </w:t>
+        <w:t xml:space="preserve">Nous avons procédé de cette manière </w:t>
+      </w:r>
+      <w:r>
+        <w:t xml:space="preserve">car </w:t>
       </w:r>
       <w:r>
         <w:t>dans le futur il se peut que nous voulions charger les configurations des joueurs depuis des fichiers de configuration. Donc au démarrage on crée des joueurs et un manager.</w:t>
@@ -6336,7 +6585,7 @@
         </w:numPr>
       </w:pPr>
       <w:r>
-        <w:t>Dessiner une texture, supporte l’orientation.</w:t>
+        <w:t>Dessiner une texture (possibilité de l’orienter selon un angle).</w:t>
       </w:r>
     </w:p>
     <w:p>
@@ -6750,6 +6999,9 @@
       <w:r>
         <w:t xml:space="preserve">Le package area contient une classe abstraite qui définit une zone et </w:t>
       </w:r>
+      <w:r>
+        <w:t xml:space="preserve">un </w:t>
+      </w:r>
       <w:proofErr w:type="spellStart"/>
       <w:r>
         <w:t>SimpleArea</w:t>
@@ -6876,7 +7128,13 @@
     <w:p/>
     <w:p>
       <w:r>
-        <w:t xml:space="preserve">Un robot est un élément et il y a deux type de robot : </w:t>
+        <w:t>Un robot est un élément et il y a deux type</w:t>
+      </w:r>
+      <w:r>
+        <w:t>s</w:t>
+      </w:r>
+      <w:r>
+        <w:t xml:space="preserve"> de robot : </w:t>
       </w:r>
       <w:proofErr w:type="spellStart"/>
       <w:r>
@@ -7019,7 +7277,7 @@
         <w:t>s</w:t>
       </w:r>
       <w:r>
-        <w:t xml:space="preserve"> de murs dans le jeu, les statiques (Barres) et les dynamiques (Wall).</w:t>
+        <w:t xml:space="preserve"> de mur dans le jeu, les statiques (Barres) et les dynamiques (Wall).</w:t>
       </w:r>
     </w:p>
     <w:p/>
@@ -7114,7 +7372,13 @@
     </w:p>
     <w:p>
       <w:r>
-        <w:t xml:space="preserve">Les bonus fonctionnent comme cela dans notre </w:t>
+        <w:t xml:space="preserve">Les bonus fonctionnent </w:t>
+      </w:r>
+      <w:r>
+        <w:t>de la façon suivante</w:t>
+      </w:r>
+      <w:r>
+        <w:t xml:space="preserve"> dans </w:t>
       </w:r>
       <w:proofErr w:type="spellStart"/>
       <w:r>
@@ -7134,7 +7398,13 @@
         </w:numPr>
       </w:pPr>
       <w:r>
-        <w:t>Ils sont placés et géré par le jeu en cours (classe Game)</w:t>
+        <w:t>Ils sont placés et géré</w:t>
+      </w:r>
+      <w:r>
+        <w:t>s</w:t>
+      </w:r>
+      <w:r>
+        <w:t xml:space="preserve"> par le jeu en cours (classe Game)</w:t>
       </w:r>
     </w:p>
     <w:p>
@@ -7334,7 +7604,13 @@
     <w:p/>
     <w:p>
       <w:r>
-        <w:t>Nous avons essayé de coder le plus proprement possible et le plus dans l’esprit Java orienté objet, bien que cela n’a pas été toujours facile car de vieux automatismes en C#/C ressurgissais de temps en temps.</w:t>
+        <w:t>Nous avons essayé de coder le plus proprement possible et le plus dans l’esprit Java orienté objet, bien que cela n’a pas été toujours facile car de vieux au</w:t>
+      </w:r>
+      <w:r>
+        <w:t>tomatismes en C#/C ressurgissaient</w:t>
+      </w:r>
+      <w:r>
+        <w:t xml:space="preserve"> de temps en temps.</w:t>
       </w:r>
     </w:p>
     <w:p/>
@@ -7351,10 +7627,16 @@
         <w:t xml:space="preserve">soit 226 001 caractères </w:t>
       </w:r>
       <w:r>
-        <w:t>(incluant la documentation), c’est un projet assez conséquent.</w:t>
-      </w:r>
-      <w:r>
-        <w:t xml:space="preserve"> Mais le résultat est là, le jeu est sympathique à jouer.</w:t>
+        <w:t>(incluant la documentation). C’est un projet assez conséquent,</w:t>
+      </w:r>
+      <w:r>
+        <w:t xml:space="preserve"> </w:t>
+      </w:r>
+      <w:r>
+        <w:t>m</w:t>
+      </w:r>
+      <w:r>
+        <w:t>ais le résultat est là, le jeu est sympathique à jouer.</w:t>
       </w:r>
     </w:p>
     <w:p/>
@@ -7372,22 +7654,22 @@
           <w:t>http://code.google.com/p/yourobot</w:t>
         </w:r>
       </w:hyperlink>
-    </w:p>
-    <w:p/>
-    <w:p>
-      <w:r>
-        <w:t xml:space="preserve">La </w:t>
-      </w:r>
-      <w:proofErr w:type="spellStart"/>
-      <w:r>
-        <w:t>javadoc</w:t>
-      </w:r>
-      <w:proofErr w:type="spellEnd"/>
-      <w:r>
-        <w:t xml:space="preserve"> est disponible à l’adresse suivante :</w:t>
-      </w:r>
       <w:bookmarkStart w:id="43" w:name="_GoBack"/>
       <w:bookmarkEnd w:id="43"/>
+    </w:p>
+    <w:p/>
+    <w:p>
+      <w:r>
+        <w:t xml:space="preserve">La </w:t>
+      </w:r>
+      <w:proofErr w:type="spellStart"/>
+      <w:r>
+        <w:t>javadoc</w:t>
+      </w:r>
+      <w:proofErr w:type="spellEnd"/>
+      <w:r>
+        <w:t xml:space="preserve"> est disponible à l’adresse suivante :</w:t>
+      </w:r>
     </w:p>
     <w:p>
       <w:hyperlink r:id="rId35" w:history="1">
@@ -7479,7 +7761,7 @@
               <w:noProof/>
               <w:color w:val="FFFFFF" w:themeColor="background1"/>
             </w:rPr>
-            <w:t>5</w:t>
+            <w:t>6</w:t>
           </w:r>
           <w:r>
             <w:rPr>
@@ -11773,7 +12055,7 @@
 </file>
 
 <file path=customXml/itemProps2.xml><?xml version="1.0" encoding="utf-8"?>
-<ds:datastoreItem xmlns:ds="http://schemas.openxmlformats.org/officeDocument/2006/customXml" ds:itemID="{7F29E16C-9BAB-4142-A7A4-6BF10337A796}">
+<ds:datastoreItem xmlns:ds="http://schemas.openxmlformats.org/officeDocument/2006/customXml" ds:itemID="{7F6F70AD-12E1-46E5-BA47-F29CF3C86787}">
   <ds:schemaRefs>
     <ds:schemaRef ds:uri="http://schemas.openxmlformats.org/officeDocument/2006/bibliography"/>
   </ds:schemaRefs>

</xml_diff>